<commit_message>
updated documentation, fixed minor addressing bug
</commit_message>
<xml_diff>
--- a/ip_modules/I2S_slave_rx/docs/I2S_slave_rx_register_map.docx
+++ b/ip_modules/I2S_slave_rx/docs/I2S_slave_rx_register_map.docx
@@ -31,7 +31,7 @@
         <w:t>1.0</w:t>
       </w:r>
       <w:r>
-        <w:t>0</w:t>
+        <w:t>1</w:t>
       </w:r>
     </w:p>
     <w:p>
@@ -48,10 +48,10 @@
         <w:tab/>
       </w:r>
       <w:r>
-        <w:t>27 Jan</w:t>
-      </w:r>
-      <w:r>
-        <w:t xml:space="preserve"> 202</w:t>
+        <w:t xml:space="preserve">10 Mar </w:t>
+      </w:r>
+      <w:r>
+        <w:t>202</w:t>
       </w:r>
       <w:r>
         <w:t>1</w:t>
@@ -132,21 +132,12 @@
         <w:spacing w:after="480"/>
       </w:pPr>
       <w:bookmarkStart w:id="0" w:name="CompanyName"/>
-      <w:proofErr w:type="spellStart"/>
       <w:r>
         <w:rPr>
           <w:sz w:val="48"/>
           <w:szCs w:val="48"/>
         </w:rPr>
-        <w:t>QuickLogic</w:t>
-      </w:r>
-      <w:proofErr w:type="spellEnd"/>
-      <w:r>
-        <w:rPr>
-          <w:sz w:val="48"/>
-          <w:szCs w:val="48"/>
-        </w:rPr>
-        <w:t xml:space="preserve"> Corporation</w:t>
+        <w:t>QuickLogic Corporation</w:t>
       </w:r>
       <w:bookmarkEnd w:id="0"/>
     </w:p>
@@ -190,16 +181,7 @@
           <w:sz w:val="22"/>
           <w:szCs w:val="22"/>
         </w:rPr>
-        <w:t xml:space="preserve">This I2S slave IP connects to I2S Master in the AP. This I2S slave IP works only in the </w:t>
-      </w:r>
-      <w:proofErr w:type="spellStart"/>
-      <w:r>
-        <w:rPr>
-          <w:rFonts w:asciiTheme="minorHAnsi" w:hAnsiTheme="minorHAnsi" w:cstheme="minorHAnsi"/>
-          <w:sz w:val="22"/>
-          <w:szCs w:val="22"/>
-        </w:rPr>
-        <w:t>reci</w:t>
+        <w:t>This I2S slave IP connects to I2S Master in the AP. This I2S slave IP works only in the reci</w:t>
       </w:r>
       <w:r>
         <w:rPr>
@@ -215,16 +197,7 @@
           <w:sz w:val="22"/>
           <w:szCs w:val="22"/>
         </w:rPr>
-        <w:t>ve</w:t>
-      </w:r>
-      <w:proofErr w:type="spellEnd"/>
-      <w:r>
-        <w:rPr>
-          <w:rFonts w:asciiTheme="minorHAnsi" w:hAnsiTheme="minorHAnsi" w:cstheme="minorHAnsi"/>
-          <w:sz w:val="22"/>
-          <w:szCs w:val="22"/>
-        </w:rPr>
-        <w:t xml:space="preserve"> mode. The data received by the I2S slave is transferred to the M4 SRAM by the SDMA block.</w:t>
+        <w:t>ve mode. The data received by the I2S slave is transferred to the M4 SRAM by the SDMA block.</w:t>
       </w:r>
     </w:p>
     <w:p>
@@ -287,13 +260,8 @@
         <w:t xml:space="preserve">he I2S Slave IP is </w:t>
       </w:r>
       <w:r>
-        <w:t xml:space="preserve">based on the Philips I2S serial </w:t>
-      </w:r>
-      <w:proofErr w:type="gramStart"/>
-      <w:r>
-        <w:t>protocol</w:t>
-      </w:r>
-      <w:proofErr w:type="gramEnd"/>
+        <w:t>based on the Philips I2S serial protocol</w:t>
+      </w:r>
     </w:p>
     <w:p>
       <w:pPr>
@@ -334,13 +302,8 @@
         <w:jc w:val="both"/>
       </w:pPr>
       <w:r>
-        <w:t xml:space="preserve">Slave in RX mode only </w:t>
-      </w:r>
-      <w:proofErr w:type="gramStart"/>
-      <w:r>
-        <w:t>supported</w:t>
-      </w:r>
-      <w:proofErr w:type="gramEnd"/>
+        <w:t>Slave in RX mode only supported</w:t>
+      </w:r>
     </w:p>
     <w:p>
       <w:pPr>
@@ -388,12 +351,36 @@
     </w:p>
     <w:p>
       <w:r>
-        <w:t>The C16 clock frequency should be set to =5.5Mhz. This is used by the Decimator.</w:t>
-      </w:r>
-    </w:p>
-    <w:p>
-      <w:r>
-        <w:t>C21 should be set to 256khz. This is used by ACSLIP timer.</w:t>
+        <w:t xml:space="preserve">The C16 clock frequency should be set </w:t>
+      </w:r>
+      <w:r>
+        <w:t>to 6</w:t>
+      </w:r>
+      <w:r>
+        <w:t>Mhz</w:t>
+      </w:r>
+      <w:r>
+        <w:t xml:space="preserve"> (1024 * 6000)</w:t>
+      </w:r>
+      <w:r>
+        <w:t>. This is used by the Decimator.</w:t>
+      </w:r>
+    </w:p>
+    <w:p>
+      <w:r>
+        <w:t xml:space="preserve">C21 should be set to </w:t>
+      </w:r>
+      <w:r>
+        <w:t>3MHz (1024 * 3000)</w:t>
+      </w:r>
+      <w:r>
+        <w:t xml:space="preserve">. This is used </w:t>
+      </w:r>
+      <w:r>
+        <w:t>as the local I2S bit clock</w:t>
+      </w:r>
+      <w:r>
+        <w:t>.</w:t>
       </w:r>
     </w:p>
     <w:p>
@@ -431,77 +418,7 @@
         <w:rPr>
           <w:lang w:eastAsia="zh-TW"/>
         </w:rPr>
-        <w:t>The bus consists of a serial data line (</w:t>
-      </w:r>
-      <w:proofErr w:type="spellStart"/>
-      <w:r>
-        <w:rPr>
-          <w:lang w:eastAsia="zh-TW"/>
-        </w:rPr>
-        <w:t>sd</w:t>
-      </w:r>
-      <w:proofErr w:type="spellEnd"/>
-      <w:r>
-        <w:rPr>
-          <w:lang w:eastAsia="zh-TW"/>
-        </w:rPr>
-        <w:t xml:space="preserve">), a word </w:t>
-      </w:r>
-      <w:proofErr w:type="gramStart"/>
-      <w:r>
-        <w:rPr>
-          <w:lang w:eastAsia="zh-TW"/>
-        </w:rPr>
-        <w:t>select</w:t>
-      </w:r>
-      <w:proofErr w:type="gramEnd"/>
-      <w:r>
-        <w:rPr>
-          <w:lang w:eastAsia="zh-TW"/>
-        </w:rPr>
-        <w:t xml:space="preserve"> line (</w:t>
-      </w:r>
-      <w:proofErr w:type="spellStart"/>
-      <w:r>
-        <w:rPr>
-          <w:lang w:eastAsia="zh-TW"/>
-        </w:rPr>
-        <w:t>ws</w:t>
-      </w:r>
-      <w:proofErr w:type="spellEnd"/>
-      <w:r>
-        <w:rPr>
-          <w:lang w:eastAsia="zh-TW"/>
-        </w:rPr>
-        <w:t>), and a serial clock (</w:t>
-      </w:r>
-      <w:proofErr w:type="spellStart"/>
-      <w:r>
-        <w:rPr>
-          <w:lang w:eastAsia="zh-TW"/>
-        </w:rPr>
-        <w:t>sclk</w:t>
-      </w:r>
-      <w:proofErr w:type="spellEnd"/>
-      <w:r>
-        <w:rPr>
-          <w:lang w:eastAsia="zh-TW"/>
-        </w:rPr>
-        <w:t xml:space="preserve">). The serial data line is time multiplexed to allow the transfer of two data streams (such as, </w:t>
-      </w:r>
-      <w:proofErr w:type="gramStart"/>
-      <w:r>
-        <w:rPr>
-          <w:lang w:eastAsia="zh-TW"/>
-        </w:rPr>
-        <w:t>left</w:t>
-      </w:r>
-      <w:proofErr w:type="gramEnd"/>
-      <w:r>
-        <w:rPr>
-          <w:lang w:eastAsia="zh-TW"/>
-        </w:rPr>
-        <w:t xml:space="preserve"> and right stereo data).</w:t>
+        <w:t>The bus consists of a serial data line (sd), a word select line (ws), and a serial clock (sclk). The serial data line is time multiplexed to allow the transfer of two data streams (such as, left and right stereo data).</w:t>
       </w:r>
       <w:r>
         <w:rPr>
@@ -652,15 +569,7 @@
         <w:ind w:firstLine="720"/>
       </w:pPr>
       <w:r>
-        <w:t>i2s_</w:t>
-      </w:r>
-      <w:proofErr w:type="gramStart"/>
-      <w:r>
-        <w:t>ws :</w:t>
-      </w:r>
-      <w:proofErr w:type="gramEnd"/>
-      <w:r>
-        <w:t xml:space="preserve"> Word Select Line</w:t>
+        <w:t>i2s_ws : Word Select Line</w:t>
       </w:r>
     </w:p>
     <w:p>
@@ -1004,35 +913,7 @@
         <w:rPr>
           <w:lang w:eastAsia="zh-TW"/>
         </w:rPr>
-        <w:t>he receiving is timed with respect to the serial clock (</w:t>
-      </w:r>
-      <w:proofErr w:type="spellStart"/>
-      <w:r>
-        <w:rPr>
-          <w:lang w:eastAsia="zh-TW"/>
-        </w:rPr>
-        <w:t>sclk</w:t>
-      </w:r>
-      <w:proofErr w:type="spellEnd"/>
-      <w:r>
-        <w:rPr>
-          <w:lang w:eastAsia="zh-TW"/>
-        </w:rPr>
-        <w:t>) and the word select line (</w:t>
-      </w:r>
-      <w:proofErr w:type="spellStart"/>
-      <w:r>
-        <w:rPr>
-          <w:lang w:eastAsia="zh-TW"/>
-        </w:rPr>
-        <w:t>ws</w:t>
-      </w:r>
-      <w:proofErr w:type="spellEnd"/>
-      <w:r>
-        <w:rPr>
-          <w:lang w:eastAsia="zh-TW"/>
-        </w:rPr>
-        <w:t>).</w:t>
+        <w:t>he receiving is timed with respect to the serial clock (sclk) and the word select line (ws).</w:t>
       </w:r>
       <w:r>
         <w:rPr>
@@ -1077,6 +958,12 @@
         </w:rPr>
         <w:t>The IP utilizes 2 RAM blocks for Storing I2S 48khz data and FIR Coefficients.</w:t>
       </w:r>
+      <w:r>
+        <w:rPr>
+          <w:lang w:eastAsia="zh-TW"/>
+        </w:rPr>
+        <w:t xml:space="preserve"> Each of these RAM blocks are 512x16 in size.</w:t>
+      </w:r>
     </w:p>
     <w:p/>
     <w:p/>
@@ -1092,20 +979,27 @@
     <w:p/>
     <w:p>
       <w:r>
-        <w:t xml:space="preserve">The I2S data sampled at 48Khz is written to this block by the I2S Rx Block. This RAM is read accessible by wishbone and FIR filter. </w:t>
-      </w:r>
-    </w:p>
-    <w:p>
-      <w:r>
-        <w:t xml:space="preserve">The FIR decimation filter if enabled will read from Pre </w:t>
-      </w:r>
-      <w:proofErr w:type="spellStart"/>
-      <w:r>
-        <w:t>deci</w:t>
-      </w:r>
-      <w:proofErr w:type="spellEnd"/>
-      <w:r>
-        <w:t xml:space="preserve"> ram and perform decimation. </w:t>
+        <w:t xml:space="preserve">The I2S data sampled at 48Khz is written to this block by the I2S Rx Block. This RAM is read accessible by </w:t>
+      </w:r>
+      <w:r>
+        <w:t>the</w:t>
+      </w:r>
+      <w:r>
+        <w:t xml:space="preserve"> FIR filter</w:t>
+      </w:r>
+      <w:r>
+        <w:t xml:space="preserve"> only. This RAM block may be cleared via the Wishbone interface (writing any data to a RAM location will result in a write of all 0’s to that RAM location).</w:t>
+      </w:r>
+    </w:p>
+    <w:p>
+      <w:r>
+        <w:t xml:space="preserve">The FIR decimation filter if enabled will read from </w:t>
+      </w:r>
+      <w:r>
+        <w:t>the pre-decimation RAM</w:t>
+      </w:r>
+      <w:r>
+        <w:t xml:space="preserve"> and perform decimation. </w:t>
       </w:r>
     </w:p>
     <w:p>
@@ -1124,15 +1018,7 @@
     <w:p/>
     <w:p>
       <w:r>
-        <w:t xml:space="preserve">This RAM stores the pre-calculated FIR coefficients. The FIR coefficients are calculated in </w:t>
-      </w:r>
-      <w:proofErr w:type="spellStart"/>
-      <w:r>
-        <w:t>matlab</w:t>
-      </w:r>
-      <w:proofErr w:type="spellEnd"/>
-      <w:r>
-        <w:t xml:space="preserve">. </w:t>
+        <w:t xml:space="preserve">This RAM stores the pre-calculated FIR coefficients. The FIR coefficients are calculated in matlab. </w:t>
       </w:r>
     </w:p>
     <w:p>
@@ -1153,57 +1039,23 @@
           <w:b/>
           <w:i/>
         </w:rPr>
-        <w:t xml:space="preserve">b1 = fir1(120, 0.90/3, </w:t>
-      </w:r>
-      <w:proofErr w:type="spellStart"/>
-      <w:proofErr w:type="gramStart"/>
-      <w:r>
+        <w:t>b1 = fir1(120, 0.90/3, kaiser(121, 6.3));</w:t>
+      </w:r>
+    </w:p>
+    <w:p>
+      <w:pPr>
         <w:rPr>
           <w:b/>
           <w:i/>
         </w:rPr>
-        <w:t>kaiser</w:t>
-      </w:r>
-      <w:proofErr w:type="spellEnd"/>
+      </w:pPr>
       <w:r>
         <w:rPr>
           <w:b/>
           <w:i/>
         </w:rPr>
-        <w:t>(</w:t>
-      </w:r>
-      <w:proofErr w:type="gramEnd"/>
-      <w:r>
-        <w:rPr>
-          <w:b/>
-          <w:i/>
-        </w:rPr>
-        <w:t>121, 6.3));</w:t>
-      </w:r>
-    </w:p>
-    <w:p>
-      <w:pPr>
-        <w:rPr>
-          <w:b/>
-          <w:i/>
-        </w:rPr>
-      </w:pPr>
-      <w:r>
-        <w:rPr>
-          <w:b/>
-          <w:i/>
-        </w:rPr>
-        <w:t>b2 = round(b1*32768</w:t>
-      </w:r>
-      <w:proofErr w:type="gramStart"/>
-      <w:r>
-        <w:rPr>
-          <w:b/>
-          <w:i/>
-        </w:rPr>
-        <w:t>);</w:t>
-      </w:r>
-      <w:proofErr w:type="gramEnd"/>
+        <w:t>b2 = round(b1*32768);</w:t>
+      </w:r>
     </w:p>
     <w:p/>
     <w:p>
@@ -1214,6 +1066,7 @@
         <w:rPr>
           <w:b w:val="0"/>
           <w:bCs w:val="0"/>
+          <w:color w:val="auto"/>
           <w:sz w:val="24"/>
           <w:szCs w:val="24"/>
         </w:rPr>
@@ -1222,19 +1075,111 @@
         <w:rPr>
           <w:b w:val="0"/>
           <w:bCs w:val="0"/>
+          <w:color w:val="auto"/>
           <w:sz w:val="24"/>
           <w:szCs w:val="24"/>
         </w:rPr>
-        <w:t>The wishbone master</w:t>
+        <w:t xml:space="preserve">The </w:t>
       </w:r>
       <w:r>
         <w:rPr>
           <w:b w:val="0"/>
           <w:bCs w:val="0"/>
+          <w:color w:val="auto"/>
           <w:sz w:val="24"/>
           <w:szCs w:val="24"/>
         </w:rPr>
-        <w:t xml:space="preserve"> writes the coefficient values in Coeff RAM in initialization phase. The coefficients need not be modified thereafter.</w:t>
+        <w:t xml:space="preserve">M4 should </w:t>
+      </w:r>
+      <w:r>
+        <w:rPr>
+          <w:b w:val="0"/>
+          <w:bCs w:val="0"/>
+          <w:color w:val="auto"/>
+          <w:sz w:val="24"/>
+          <w:szCs w:val="24"/>
+        </w:rPr>
+        <w:t xml:space="preserve">write the coefficient values in </w:t>
+      </w:r>
+      <w:r>
+        <w:rPr>
+          <w:b w:val="0"/>
+          <w:bCs w:val="0"/>
+          <w:color w:val="auto"/>
+          <w:sz w:val="24"/>
+          <w:szCs w:val="24"/>
+        </w:rPr>
+        <w:t xml:space="preserve">the FIR </w:t>
+      </w:r>
+      <w:r>
+        <w:rPr>
+          <w:b w:val="0"/>
+          <w:bCs w:val="0"/>
+          <w:color w:val="auto"/>
+          <w:sz w:val="24"/>
+          <w:szCs w:val="24"/>
+        </w:rPr>
+        <w:t>Coeff</w:t>
+      </w:r>
+      <w:r>
+        <w:rPr>
+          <w:b w:val="0"/>
+          <w:bCs w:val="0"/>
+          <w:color w:val="auto"/>
+          <w:sz w:val="24"/>
+          <w:szCs w:val="24"/>
+        </w:rPr>
+        <w:t>icient</w:t>
+      </w:r>
+      <w:r>
+        <w:rPr>
+          <w:b w:val="0"/>
+          <w:bCs w:val="0"/>
+          <w:color w:val="auto"/>
+          <w:sz w:val="24"/>
+          <w:szCs w:val="24"/>
+        </w:rPr>
+        <w:t xml:space="preserve"> RAM </w:t>
+      </w:r>
+      <w:r>
+        <w:rPr>
+          <w:b w:val="0"/>
+          <w:bCs w:val="0"/>
+          <w:color w:val="auto"/>
+          <w:sz w:val="24"/>
+          <w:szCs w:val="24"/>
+        </w:rPr>
+        <w:t>during the</w:t>
+      </w:r>
+      <w:r>
+        <w:rPr>
+          <w:b w:val="0"/>
+          <w:bCs w:val="0"/>
+          <w:color w:val="auto"/>
+          <w:sz w:val="24"/>
+          <w:szCs w:val="24"/>
+        </w:rPr>
+        <w:t xml:space="preserve"> initialization phase.</w:t>
+      </w:r>
+      <w:r>
+        <w:rPr>
+          <w:b w:val="0"/>
+          <w:bCs w:val="0"/>
+          <w:color w:val="auto"/>
+          <w:sz w:val="24"/>
+          <w:szCs w:val="24"/>
+        </w:rPr>
+        <w:t xml:space="preserve"> Since the RAM is 512x16 in size, only the lower 16 bits of each 32-bit write from the Wishbone interface will be written to the Coefficient RAM.</w:t>
+      </w:r>
+      <w:r>
+        <w:rPr>
+          <w:b w:val="0"/>
+          <w:bCs w:val="0"/>
+          <w:color w:val="auto"/>
+          <w:sz w:val="24"/>
+          <w:szCs w:val="24"/>
+        </w:rPr>
+        <w:t xml:space="preserve"> The coefficients need not be modified thereafter.</w:t>
       </w:r>
     </w:p>
     <w:p/>
@@ -1292,6 +1237,7 @@
       </w:pPr>
       <w:bookmarkStart w:id="19" w:name="_Toc506908501"/>
       <w:r>
+        <w:lastRenderedPageBreak/>
         <w:t>FIR Decimation block:</w:t>
       </w:r>
       <w:bookmarkEnd w:id="19"/>
@@ -1310,7 +1256,6 @@
     </w:p>
     <w:p>
       <w:r>
-        <w:lastRenderedPageBreak/>
         <w:tab/>
         <w:t xml:space="preserve"> </w:t>
       </w:r>
@@ -1348,21 +1293,7 @@
         <w:rPr>
           <w:lang w:eastAsia="zh-TW"/>
         </w:rPr>
-        <w:t xml:space="preserve">This block generates the DMA Request to the SDMA block when there is 1 Word of DMA data is available in the decimation RAM. DMA complete is indicated by DMA done signal from </w:t>
-      </w:r>
-      <w:proofErr w:type="spellStart"/>
-      <w:r>
-        <w:rPr>
-          <w:lang w:eastAsia="zh-TW"/>
-        </w:rPr>
-        <w:t>Assp</w:t>
-      </w:r>
-      <w:proofErr w:type="spellEnd"/>
-      <w:r>
-        <w:rPr>
-          <w:lang w:eastAsia="zh-TW"/>
-        </w:rPr>
-        <w:t>. Once the DMA done is received then DMA done interrupt is generated to the M4.</w:t>
+        <w:t>This block generates the DMA Request to the SDMA block when there is 1 Word of DMA data is available in the decimation RAM. DMA complete is indicated by DMA done signal from Assp. Once the DMA done is received then DMA done interrupt is generated to the M4.</w:t>
       </w:r>
     </w:p>
     <w:p/>
@@ -1398,6 +1329,7 @@
       </w:pPr>
       <w:bookmarkStart w:id="22" w:name="_Toc506908505"/>
       <w:r>
+        <w:lastRenderedPageBreak/>
         <w:t>Address Map Specification</w:t>
       </w:r>
       <w:bookmarkEnd w:id="22"/>
@@ -1429,15 +1361,7 @@
         <w:t>r</w:t>
       </w:r>
       <w:r>
-        <w:t>x IP’s base address that you have chosen for your design. The I2S_slave_</w:t>
-      </w:r>
-      <w:proofErr w:type="gramStart"/>
-      <w:r>
-        <w:t>rx  IP</w:t>
-      </w:r>
-      <w:proofErr w:type="gramEnd"/>
-      <w:r>
-        <w:t xml:space="preserve"> module currently uses </w:t>
+        <w:t xml:space="preserve">x IP’s base address that you have chosen for your design. The I2S_slave_rx  IP module currently uses </w:t>
       </w:r>
       <w:r>
         <w:t>4096</w:t>
@@ -1455,7 +1379,6 @@
       </w:pPr>
       <w:bookmarkStart w:id="24" w:name="_Toc452995186"/>
       <w:r>
-        <w:lastRenderedPageBreak/>
         <w:t>Table 5</w:t>
       </w:r>
       <w:r>
@@ -1673,7 +1596,16 @@
                 <w:bCs w:val="0"/>
                 <w:color w:val="auto"/>
               </w:rPr>
-              <w:t>FFF</w:t>
+              <w:t>7</w:t>
+            </w:r>
+            <w:r>
+              <w:rPr>
+                <w:rFonts w:ascii="Verdana" w:hAnsi="Verdana" w:cs="Arial"/>
+                <w:b w:val="0"/>
+                <w:bCs w:val="0"/>
+                <w:color w:val="auto"/>
+              </w:rPr>
+              <w:t>FF</w:t>
             </w:r>
           </w:p>
         </w:tc>
@@ -1823,17 +1755,8 @@
                 <w:rFonts w:ascii="Verdana" w:hAnsi="Verdana" w:cs="Arial"/>
                 <w:color w:val="auto"/>
               </w:rPr>
-              <w:t xml:space="preserve">I2S Slave </w:t>
-            </w:r>
-            <w:proofErr w:type="spellStart"/>
-            <w:r>
-              <w:rPr>
-                <w:rFonts w:ascii="Verdana" w:hAnsi="Verdana" w:cs="Arial"/>
-                <w:color w:val="auto"/>
-              </w:rPr>
-              <w:t>IP+Decimator</w:t>
-            </w:r>
-            <w:proofErr w:type="spellEnd"/>
+              <w:t>I2S Slave IP+Decimator</w:t>
+            </w:r>
           </w:p>
         </w:tc>
         <w:tc>
@@ -2115,25 +2038,13 @@
           <w:b/>
           <w:bCs/>
         </w:rPr>
-        <w:t xml:space="preserve">Error! Reference source not </w:t>
-      </w:r>
-      <w:proofErr w:type="spellStart"/>
-      <w:r>
-        <w:rPr>
-          <w:b/>
-          <w:bCs/>
-        </w:rPr>
-        <w:t>found.</w:t>
+        <w:t>Error! Reference source not found.</w:t>
       </w:r>
       <w:r>
         <w:fldChar w:fldCharType="end"/>
       </w:r>
       <w:r>
-        <w:t>The</w:t>
-      </w:r>
-      <w:proofErr w:type="spellEnd"/>
-      <w:r>
-        <w:t xml:space="preserve"> table below </w:t>
+        <w:t xml:space="preserve">The table below </w:t>
       </w:r>
       <w:r>
         <w:t>shows the expected allocation of I2S Slave Register address space.</w:t>
@@ -2306,8 +2217,6 @@
           <w:p>
             <w:pPr>
               <w:pStyle w:val="TableBody-LeftChar"/>
-              <w:keepNext/>
-              <w:keepLines/>
               <w:rPr>
                 <w:rFonts w:ascii="Verdana" w:hAnsi="Verdana" w:cs="Arial"/>
                 <w:b w:val="0"/>
@@ -2331,16 +2240,29 @@
                 <w:bCs w:val="0"/>
                 <w:color w:val="auto"/>
               </w:rPr>
-              <w:t>1</w:t>
-            </w:r>
-            <w:r>
+              <w:t>0000–</w:t>
+            </w:r>
+          </w:p>
+          <w:p>
+            <w:pPr>
+              <w:pStyle w:val="TableBody-LeftChar"/>
+              <w:keepNext/>
+              <w:keepLines/>
               <w:rPr>
                 <w:rFonts w:ascii="Verdana" w:hAnsi="Verdana" w:cs="Arial"/>
                 <w:b w:val="0"/>
                 <w:bCs w:val="0"/>
                 <w:color w:val="auto"/>
               </w:rPr>
-              <w:t>000</w:t>
+            </w:pPr>
+            <w:r>
+              <w:rPr>
+                <w:rFonts w:ascii="Verdana" w:hAnsi="Verdana" w:cs="Arial"/>
+                <w:b w:val="0"/>
+                <w:bCs w:val="0"/>
+                <w:color w:val="auto"/>
+              </w:rPr>
+              <w:t>0x07FF</w:t>
             </w:r>
           </w:p>
         </w:tc>
@@ -2365,7 +2287,7 @@
                 <w:rFonts w:ascii="Verdana" w:hAnsi="Verdana" w:cs="Arial"/>
                 <w:color w:val="auto"/>
               </w:rPr>
-              <w:t>IER</w:t>
+              <w:t>FI2SRAM</w:t>
             </w:r>
           </w:p>
         </w:tc>
@@ -2416,20 +2338,8 @@
                 <w:rFonts w:ascii="Verdana" w:hAnsi="Verdana" w:cs="Arial"/>
                 <w:color w:val="auto"/>
               </w:rPr>
-              <w:t>I2S Enable Register</w:t>
-            </w:r>
-          </w:p>
-          <w:p>
-            <w:pPr>
-              <w:pStyle w:val="TableBody-LeftChar"/>
-              <w:keepNext/>
-              <w:keepLines/>
-              <w:cnfStyle w:val="000000100000" w:firstRow="0" w:lastRow="0" w:firstColumn="0" w:lastColumn="0" w:oddVBand="0" w:evenVBand="0" w:oddHBand="1" w:evenHBand="0" w:firstRowFirstColumn="0" w:firstRowLastColumn="0" w:lastRowFirstColumn="0" w:lastRowLastColumn="0"/>
-              <w:rPr>
-                <w:rFonts w:ascii="Verdana" w:hAnsi="Verdana" w:cs="Arial"/>
-                <w:color w:val="auto"/>
-              </w:rPr>
-            </w:pPr>
+              <w:t>FIR I2S 48Khz. Pre-decimation I2S data.</w:t>
+            </w:r>
           </w:p>
         </w:tc>
       </w:tr>
@@ -2449,38 +2359,9 @@
               <w:pStyle w:val="TableBody-LeftChar"/>
               <w:rPr>
                 <w:rFonts w:ascii="Verdana" w:hAnsi="Verdana" w:cs="Arial"/>
-                <w:b w:val="0"/>
-                <w:bCs w:val="0"/>
-                <w:color w:val="auto"/>
-              </w:rPr>
-            </w:pPr>
-            <w:r>
-              <w:rPr>
-                <w:rFonts w:ascii="Verdana" w:hAnsi="Verdana" w:cs="Arial"/>
-                <w:b w:val="0"/>
-                <w:bCs w:val="0"/>
-                <w:color w:val="auto"/>
-              </w:rPr>
-              <w:t>0x</w:t>
-            </w:r>
-            <w:r>
-              <w:rPr>
-                <w:rFonts w:ascii="Verdana" w:hAnsi="Verdana" w:cs="Arial"/>
-                <w:b w:val="0"/>
-                <w:bCs w:val="0"/>
-                <w:color w:val="auto"/>
-              </w:rPr>
-              <w:t>1</w:t>
-            </w:r>
-            <w:r>
-              <w:rPr>
-                <w:rFonts w:ascii="Verdana" w:hAnsi="Verdana" w:cs="Arial"/>
-                <w:b w:val="0"/>
-                <w:bCs w:val="0"/>
-                <w:color w:val="auto"/>
-              </w:rPr>
-              <w:t>004</w:t>
-            </w:r>
+                <w:color w:val="auto"/>
+              </w:rPr>
+            </w:pPr>
           </w:p>
         </w:tc>
         <w:tc>
@@ -2491,26 +2372,14 @@
           <w:p>
             <w:pPr>
               <w:pStyle w:val="TableBody-LeftChar"/>
+              <w:keepNext/>
+              <w:keepLines/>
               <w:cnfStyle w:val="000000000000" w:firstRow="0" w:lastRow="0" w:firstColumn="0" w:lastColumn="0" w:oddVBand="0" w:evenVBand="0" w:oddHBand="0" w:evenHBand="0" w:firstRowFirstColumn="0" w:firstRowLastColumn="0" w:lastRowFirstColumn="0" w:lastRowLastColumn="0"/>
               <w:rPr>
                 <w:rFonts w:ascii="Verdana" w:hAnsi="Verdana" w:cs="Arial"/>
                 <w:color w:val="auto"/>
               </w:rPr>
             </w:pPr>
-            <w:r>
-              <w:rPr>
-                <w:rFonts w:ascii="Verdana" w:hAnsi="Verdana" w:cs="Arial"/>
-                <w:color w:val="auto"/>
-              </w:rPr>
-              <w:t>ACSLIPR</w:t>
-            </w:r>
-            <w:r>
-              <w:rPr>
-                <w:rFonts w:ascii="Verdana" w:hAnsi="Verdana" w:cs="Arial"/>
-                <w:color w:val="auto"/>
-              </w:rPr>
-              <w:t xml:space="preserve"> [DEPRICATED]</w:t>
-            </w:r>
           </w:p>
         </w:tc>
         <w:tc>
@@ -2521,6 +2390,8 @@
           <w:p>
             <w:pPr>
               <w:pStyle w:val="TableBody-LeftChar"/>
+              <w:keepNext/>
+              <w:keepLines/>
               <w:jc w:val="center"/>
               <w:cnfStyle w:val="000000000000" w:firstRow="0" w:lastRow="0" w:firstColumn="0" w:lastColumn="0" w:oddVBand="0" w:evenVBand="0" w:oddHBand="0" w:evenHBand="0" w:firstRowFirstColumn="0" w:firstRowLastColumn="0" w:lastRowFirstColumn="0" w:lastRowLastColumn="0"/>
               <w:rPr>
@@ -2528,13 +2399,6 @@
                 <w:color w:val="auto"/>
               </w:rPr>
             </w:pPr>
-            <w:r>
-              <w:rPr>
-                <w:rFonts w:ascii="Verdana" w:hAnsi="Verdana" w:cs="Arial"/>
-                <w:color w:val="auto"/>
-              </w:rPr>
-              <w:t>0x0</w:t>
-            </w:r>
           </w:p>
         </w:tc>
         <w:tc>
@@ -2545,23 +2409,8 @@
           <w:p>
             <w:pPr>
               <w:pStyle w:val="TableBody-LeftChar"/>
-              <w:cnfStyle w:val="000000000000" w:firstRow="0" w:lastRow="0" w:firstColumn="0" w:lastColumn="0" w:oddVBand="0" w:evenVBand="0" w:oddHBand="0" w:evenHBand="0" w:firstRowFirstColumn="0" w:firstRowLastColumn="0" w:lastRowFirstColumn="0" w:lastRowLastColumn="0"/>
-              <w:rPr>
-                <w:rFonts w:ascii="Verdana" w:hAnsi="Verdana" w:cs="Arial"/>
-                <w:color w:val="auto"/>
-              </w:rPr>
-            </w:pPr>
-            <w:r>
-              <w:rPr>
-                <w:rFonts w:ascii="Verdana" w:hAnsi="Verdana" w:cs="Arial"/>
-                <w:color w:val="auto"/>
-              </w:rPr>
-              <w:t>ACSLIP Reset Register</w:t>
-            </w:r>
-          </w:p>
-          <w:p>
-            <w:pPr>
-              <w:pStyle w:val="TableBody-LeftChar"/>
+              <w:keepNext/>
+              <w:keepLines/>
               <w:cnfStyle w:val="000000000000" w:firstRow="0" w:lastRow="0" w:firstColumn="0" w:lastColumn="0" w:oddVBand="0" w:evenVBand="0" w:oddHBand="0" w:evenHBand="0" w:firstRowFirstColumn="0" w:firstRowLastColumn="0" w:lastRowFirstColumn="0" w:lastRowLastColumn="0"/>
               <w:rPr>
                 <w:rFonts w:ascii="Verdana" w:hAnsi="Verdana" w:cs="Arial"/>
@@ -2586,13 +2435,22 @@
           <w:p>
             <w:pPr>
               <w:pStyle w:val="TableBody-LeftChar"/>
+              <w:keepNext/>
+              <w:keepLines/>
+              <w:rPr>
+                <w:rFonts w:ascii="Verdana" w:hAnsi="Verdana" w:cs="Arial"/>
+                <w:color w:val="auto"/>
+              </w:rPr>
+            </w:pPr>
+            <w:r>
               <w:rPr>
                 <w:rFonts w:ascii="Verdana" w:hAnsi="Verdana" w:cs="Arial"/>
                 <w:b w:val="0"/>
                 <w:bCs w:val="0"/>
                 <w:color w:val="auto"/>
               </w:rPr>
-            </w:pPr>
+              <w:t>0x</w:t>
+            </w:r>
             <w:r>
               <w:rPr>
                 <w:rFonts w:ascii="Verdana" w:hAnsi="Verdana" w:cs="Arial"/>
@@ -2600,25 +2458,7 @@
                 <w:bCs w:val="0"/>
                 <w:color w:val="auto"/>
               </w:rPr>
-              <w:t>0x</w:t>
-            </w:r>
-            <w:r>
-              <w:rPr>
-                <w:rFonts w:ascii="Verdana" w:hAnsi="Verdana" w:cs="Arial"/>
-                <w:b w:val="0"/>
-                <w:bCs w:val="0"/>
-                <w:color w:val="auto"/>
-              </w:rPr>
-              <w:t>1</w:t>
-            </w:r>
-            <w:r>
-              <w:rPr>
-                <w:rFonts w:ascii="Verdana" w:hAnsi="Verdana" w:cs="Arial"/>
-                <w:b w:val="0"/>
-                <w:bCs w:val="0"/>
-                <w:color w:val="auto"/>
-              </w:rPr>
-              <w:t>008</w:t>
+              <w:t>1000</w:t>
             </w:r>
           </w:p>
         </w:tc>
@@ -2630,6 +2470,8 @@
           <w:p>
             <w:pPr>
               <w:pStyle w:val="TableBody-LeftChar"/>
+              <w:keepNext/>
+              <w:keepLines/>
               <w:cnfStyle w:val="000000100000" w:firstRow="0" w:lastRow="0" w:firstColumn="0" w:lastColumn="0" w:oddVBand="0" w:evenVBand="0" w:oddHBand="1" w:evenHBand="0" w:firstRowFirstColumn="0" w:firstRowLastColumn="0" w:lastRowFirstColumn="0" w:lastRowLastColumn="0"/>
               <w:rPr>
                 <w:rFonts w:ascii="Verdana" w:hAnsi="Verdana" w:cs="Arial"/>
@@ -2641,7 +2483,7 @@
                 <w:rFonts w:ascii="Verdana" w:hAnsi="Verdana" w:cs="Arial"/>
                 <w:color w:val="auto"/>
               </w:rPr>
-              <w:t>ISR</w:t>
+              <w:t>IER</w:t>
             </w:r>
           </w:p>
         </w:tc>
@@ -2653,6 +2495,8 @@
           <w:p>
             <w:pPr>
               <w:pStyle w:val="TableBody-LeftChar"/>
+              <w:keepNext/>
+              <w:keepLines/>
               <w:jc w:val="center"/>
               <w:cnfStyle w:val="000000100000" w:firstRow="0" w:lastRow="0" w:firstColumn="0" w:lastColumn="0" w:oddVBand="0" w:evenVBand="0" w:oddHBand="1" w:evenHBand="0" w:firstRowFirstColumn="0" w:firstRowLastColumn="0" w:lastRowFirstColumn="0" w:lastRowLastColumn="0"/>
               <w:rPr>
@@ -2677,6 +2521,8 @@
           <w:p>
             <w:pPr>
               <w:pStyle w:val="TableBody-LeftChar"/>
+              <w:keepNext/>
+              <w:keepLines/>
               <w:cnfStyle w:val="000000100000" w:firstRow="0" w:lastRow="0" w:firstColumn="0" w:lastColumn="0" w:oddVBand="0" w:evenVBand="0" w:oddHBand="1" w:evenHBand="0" w:firstRowFirstColumn="0" w:firstRowLastColumn="0" w:lastRowFirstColumn="0" w:lastRowLastColumn="0"/>
               <w:rPr>
                 <w:rFonts w:ascii="Verdana" w:hAnsi="Verdana" w:cs="Arial"/>
@@ -2688,12 +2534,14 @@
                 <w:rFonts w:ascii="Verdana" w:hAnsi="Verdana" w:cs="Arial"/>
                 <w:color w:val="auto"/>
               </w:rPr>
-              <w:t xml:space="preserve">Interrupt Status Register </w:t>
+              <w:t>I2S Enable Register</w:t>
             </w:r>
           </w:p>
           <w:p>
             <w:pPr>
               <w:pStyle w:val="TableBody-LeftChar"/>
+              <w:keepNext/>
+              <w:keepLines/>
               <w:cnfStyle w:val="000000100000" w:firstRow="0" w:lastRow="0" w:firstColumn="0" w:lastColumn="0" w:oddVBand="0" w:evenVBand="0" w:oddHBand="1" w:evenHBand="0" w:firstRowFirstColumn="0" w:firstRowLastColumn="0" w:lastRowFirstColumn="0" w:lastRowLastColumn="0"/>
               <w:rPr>
                 <w:rFonts w:ascii="Verdana" w:hAnsi="Verdana" w:cs="Arial"/>
@@ -2740,16 +2588,7 @@
                 <w:bCs w:val="0"/>
                 <w:color w:val="auto"/>
               </w:rPr>
-              <w:t>1</w:t>
-            </w:r>
-            <w:r>
-              <w:rPr>
-                <w:rFonts w:ascii="Verdana" w:hAnsi="Verdana" w:cs="Arial"/>
-                <w:b w:val="0"/>
-                <w:bCs w:val="0"/>
-                <w:color w:val="auto"/>
-              </w:rPr>
-              <w:t>00C</w:t>
+              <w:t>1004</w:t>
             </w:r>
           </w:p>
         </w:tc>
@@ -2772,7 +2611,7 @@
                 <w:rFonts w:ascii="Verdana" w:hAnsi="Verdana" w:cs="Arial"/>
                 <w:color w:val="auto"/>
               </w:rPr>
-              <w:t>IEN</w:t>
+              <w:t>ACSLIPR [DEPRICATED]</w:t>
             </w:r>
           </w:p>
         </w:tc>
@@ -2819,7 +2658,7 @@
                 <w:rFonts w:ascii="Verdana" w:hAnsi="Verdana" w:cs="Arial"/>
                 <w:color w:val="auto"/>
               </w:rPr>
-              <w:t>Interrupt Enable Register</w:t>
+              <w:t>ACSLIP Reset Register</w:t>
             </w:r>
           </w:p>
           <w:p>
@@ -2872,16 +2711,7 @@
                 <w:bCs w:val="0"/>
                 <w:color w:val="auto"/>
               </w:rPr>
-              <w:t>1</w:t>
-            </w:r>
-            <w:r>
-              <w:rPr>
-                <w:rFonts w:ascii="Verdana" w:hAnsi="Verdana" w:cs="Arial"/>
-                <w:b w:val="0"/>
-                <w:bCs w:val="0"/>
-                <w:color w:val="auto"/>
-              </w:rPr>
-              <w:t>010</w:t>
+              <w:t>1008</w:t>
             </w:r>
           </w:p>
         </w:tc>
@@ -2904,7 +2734,7 @@
                 <w:rFonts w:ascii="Verdana" w:hAnsi="Verdana" w:cs="Arial"/>
                 <w:color w:val="auto"/>
               </w:rPr>
-              <w:t>DFSTS</w:t>
+              <w:t>ISR</w:t>
             </w:r>
           </w:p>
         </w:tc>
@@ -2951,8 +2781,18 @@
                 <w:rFonts w:ascii="Verdana" w:hAnsi="Verdana" w:cs="Arial"/>
                 <w:color w:val="auto"/>
               </w:rPr>
-              <w:t>Decimation FIFO Status Register</w:t>
-            </w:r>
+              <w:t xml:space="preserve">Interrupt Status Register </w:t>
+            </w:r>
+          </w:p>
+          <w:p>
+            <w:pPr>
+              <w:pStyle w:val="TableBody-LeftChar"/>
+              <w:cnfStyle w:val="000000100000" w:firstRow="0" w:lastRow="0" w:firstColumn="0" w:lastColumn="0" w:oddVBand="0" w:evenVBand="0" w:oddHBand="1" w:evenHBand="0" w:firstRowFirstColumn="0" w:firstRowLastColumn="0" w:lastRowFirstColumn="0" w:lastRowLastColumn="0"/>
+              <w:rPr>
+                <w:rFonts w:ascii="Verdana" w:hAnsi="Verdana" w:cs="Arial"/>
+                <w:color w:val="auto"/>
+              </w:rPr>
+            </w:pPr>
           </w:p>
         </w:tc>
       </w:tr>
@@ -2984,6 +2824,7 @@
                 <w:bCs w:val="0"/>
                 <w:color w:val="auto"/>
               </w:rPr>
+              <w:lastRenderedPageBreak/>
               <w:t>0x</w:t>
             </w:r>
             <w:r>
@@ -2993,7 +2834,7 @@
                 <w:bCs w:val="0"/>
                 <w:color w:val="auto"/>
               </w:rPr>
-              <w:t xml:space="preserve">1014 </w:t>
+              <w:t>100C</w:t>
             </w:r>
           </w:p>
         </w:tc>
@@ -3016,7 +2857,7 @@
                 <w:rFonts w:ascii="Verdana" w:hAnsi="Verdana" w:cs="Arial"/>
                 <w:color w:val="auto"/>
               </w:rPr>
-              <w:t>DFDREG</w:t>
+              <w:t>IEN</w:t>
             </w:r>
           </w:p>
         </w:tc>
@@ -3063,8 +2904,18 @@
                 <w:rFonts w:ascii="Verdana" w:hAnsi="Verdana" w:cs="Arial"/>
                 <w:color w:val="auto"/>
               </w:rPr>
-              <w:t>Decimation Data Register 16 bit</w:t>
-            </w:r>
+              <w:t>Interrupt Enable Register</w:t>
+            </w:r>
+          </w:p>
+          <w:p>
+            <w:pPr>
+              <w:pStyle w:val="TableBody-LeftChar"/>
+              <w:cnfStyle w:val="000000000000" w:firstRow="0" w:lastRow="0" w:firstColumn="0" w:lastColumn="0" w:oddVBand="0" w:evenVBand="0" w:oddHBand="0" w:evenHBand="0" w:firstRowFirstColumn="0" w:firstRowLastColumn="0" w:lastRowFirstColumn="0" w:lastRowLastColumn="0"/>
+              <w:rPr>
+                <w:rFonts w:ascii="Verdana" w:hAnsi="Verdana" w:cs="Arial"/>
+                <w:color w:val="auto"/>
+              </w:rPr>
+            </w:pPr>
           </w:p>
         </w:tc>
       </w:tr>
@@ -3083,8 +2934,6 @@
           <w:p>
             <w:pPr>
               <w:pStyle w:val="TableBody-LeftChar"/>
-              <w:keepNext/>
-              <w:keepLines/>
               <w:rPr>
                 <w:rFonts w:ascii="Verdana" w:hAnsi="Verdana" w:cs="Arial"/>
                 <w:b w:val="0"/>
@@ -3108,7 +2957,7 @@
                 <w:bCs w:val="0"/>
                 <w:color w:val="auto"/>
               </w:rPr>
-              <w:t>1018</w:t>
+              <w:t>1010</w:t>
             </w:r>
           </w:p>
         </w:tc>
@@ -3120,8 +2969,6 @@
           <w:p>
             <w:pPr>
               <w:pStyle w:val="TableBody-LeftChar"/>
-              <w:keepNext/>
-              <w:keepLines/>
               <w:cnfStyle w:val="000000100000" w:firstRow="0" w:lastRow="0" w:firstColumn="0" w:lastColumn="0" w:oddVBand="0" w:evenVBand="0" w:oddHBand="1" w:evenHBand="0" w:firstRowFirstColumn="0" w:firstRowLastColumn="0" w:lastRowFirstColumn="0" w:lastRowLastColumn="0"/>
               <w:rPr>
                 <w:rFonts w:ascii="Verdana" w:hAnsi="Verdana" w:cs="Arial"/>
@@ -3133,14 +2980,7 @@
                 <w:rFonts w:ascii="Verdana" w:hAnsi="Verdana" w:cs="Arial"/>
                 <w:color w:val="auto"/>
               </w:rPr>
-              <w:t>ACSLIP</w:t>
-            </w:r>
-            <w:r>
-              <w:rPr>
-                <w:rFonts w:ascii="Verdana" w:hAnsi="Verdana" w:cs="Arial"/>
-                <w:color w:val="auto"/>
-              </w:rPr>
-              <w:t xml:space="preserve"> [DEPRICATED]</w:t>
+              <w:t>DFSTS</w:t>
             </w:r>
           </w:p>
         </w:tc>
@@ -3152,8 +2992,6 @@
           <w:p>
             <w:pPr>
               <w:pStyle w:val="TableBody-LeftChar"/>
-              <w:keepNext/>
-              <w:keepLines/>
               <w:jc w:val="center"/>
               <w:cnfStyle w:val="000000100000" w:firstRow="0" w:lastRow="0" w:firstColumn="0" w:lastColumn="0" w:oddVBand="0" w:evenVBand="0" w:oddHBand="1" w:evenHBand="0" w:firstRowFirstColumn="0" w:firstRowLastColumn="0" w:lastRowFirstColumn="0" w:lastRowLastColumn="0"/>
               <w:rPr>
@@ -3178,8 +3016,6 @@
           <w:p>
             <w:pPr>
               <w:pStyle w:val="TableBody-LeftChar"/>
-              <w:keepNext/>
-              <w:keepLines/>
               <w:cnfStyle w:val="000000100000" w:firstRow="0" w:lastRow="0" w:firstColumn="0" w:lastColumn="0" w:oddVBand="0" w:evenVBand="0" w:oddHBand="1" w:evenHBand="0" w:firstRowFirstColumn="0" w:firstRowLastColumn="0" w:lastRowFirstColumn="0" w:lastRowLastColumn="0"/>
               <w:rPr>
                 <w:rFonts w:ascii="Verdana" w:hAnsi="Verdana" w:cs="Arial"/>
@@ -3191,14 +3027,7 @@
                 <w:rFonts w:ascii="Verdana" w:hAnsi="Verdana" w:cs="Arial"/>
                 <w:color w:val="auto"/>
               </w:rPr>
-              <w:t>ACSLIP Register</w:t>
-            </w:r>
-            <w:r>
-              <w:rPr>
-                <w:rFonts w:ascii="Verdana" w:hAnsi="Verdana" w:cs="Arial"/>
-                <w:color w:val="auto"/>
-              </w:rPr>
-              <w:t xml:space="preserve"> </w:t>
+              <w:t>Decimation FIFO Status Register</w:t>
             </w:r>
           </w:p>
         </w:tc>
@@ -3240,7 +3069,7 @@
                 <w:bCs w:val="0"/>
                 <w:color w:val="auto"/>
               </w:rPr>
-              <w:t>101C</w:t>
+              <w:t xml:space="preserve">1014 </w:t>
             </w:r>
           </w:p>
         </w:tc>
@@ -3252,8 +3081,6 @@
           <w:p>
             <w:pPr>
               <w:pStyle w:val="TableBody-LeftChar"/>
-              <w:keepNext/>
-              <w:keepLines/>
               <w:cnfStyle w:val="000000000000" w:firstRow="0" w:lastRow="0" w:firstColumn="0" w:lastColumn="0" w:oddVBand="0" w:evenVBand="0" w:oddHBand="0" w:evenHBand="0" w:firstRowFirstColumn="0" w:firstRowLastColumn="0" w:lastRowFirstColumn="0" w:lastRowLastColumn="0"/>
               <w:rPr>
                 <w:rFonts w:ascii="Verdana" w:hAnsi="Verdana" w:cs="Arial"/>
@@ -3265,7 +3092,7 @@
                 <w:rFonts w:ascii="Verdana" w:hAnsi="Verdana" w:cs="Arial"/>
                 <w:color w:val="auto"/>
               </w:rPr>
-              <w:t>DFRST</w:t>
+              <w:t>DFDREG</w:t>
             </w:r>
           </w:p>
         </w:tc>
@@ -3277,8 +3104,6 @@
           <w:p>
             <w:pPr>
               <w:pStyle w:val="TableBody-LeftChar"/>
-              <w:keepNext/>
-              <w:keepLines/>
               <w:jc w:val="center"/>
               <w:cnfStyle w:val="000000000000" w:firstRow="0" w:lastRow="0" w:firstColumn="0" w:lastColumn="0" w:oddVBand="0" w:evenVBand="0" w:oddHBand="0" w:evenHBand="0" w:firstRowFirstColumn="0" w:firstRowLastColumn="0" w:lastRowFirstColumn="0" w:lastRowLastColumn="0"/>
               <w:rPr>
@@ -3303,8 +3128,6 @@
           <w:p>
             <w:pPr>
               <w:pStyle w:val="TableBody-LeftChar"/>
-              <w:keepNext/>
-              <w:keepLines/>
               <w:cnfStyle w:val="000000000000" w:firstRow="0" w:lastRow="0" w:firstColumn="0" w:lastColumn="0" w:oddVBand="0" w:evenVBand="0" w:oddHBand="0" w:evenHBand="0" w:firstRowFirstColumn="0" w:firstRowLastColumn="0" w:lastRowFirstColumn="0" w:lastRowLastColumn="0"/>
               <w:rPr>
                 <w:rFonts w:ascii="Verdana" w:hAnsi="Verdana" w:cs="Arial"/>
@@ -3316,7 +3139,7 @@
                 <w:rFonts w:ascii="Verdana" w:hAnsi="Verdana" w:cs="Arial"/>
                 <w:color w:val="auto"/>
               </w:rPr>
-              <w:t>Decimation FIFO reset.</w:t>
+              <w:t>Decimation Data Register 16 bit</w:t>
             </w:r>
           </w:p>
         </w:tc>
@@ -3336,6 +3159,8 @@
           <w:p>
             <w:pPr>
               <w:pStyle w:val="TableBody-LeftChar"/>
+              <w:keepNext/>
+              <w:keepLines/>
               <w:rPr>
                 <w:rFonts w:ascii="Verdana" w:hAnsi="Verdana" w:cs="Arial"/>
                 <w:b w:val="0"/>
@@ -3359,7 +3184,7 @@
                 <w:bCs w:val="0"/>
                 <w:color w:val="auto"/>
               </w:rPr>
-              <w:t>1020</w:t>
+              <w:t>1018</w:t>
             </w:r>
           </w:p>
         </w:tc>
@@ -3371,6 +3196,8 @@
           <w:p>
             <w:pPr>
               <w:pStyle w:val="TableBody-LeftChar"/>
+              <w:keepNext/>
+              <w:keepLines/>
               <w:cnfStyle w:val="000000100000" w:firstRow="0" w:lastRow="0" w:firstColumn="0" w:lastColumn="0" w:oddVBand="0" w:evenVBand="0" w:oddHBand="1" w:evenHBand="0" w:firstRowFirstColumn="0" w:firstRowLastColumn="0" w:lastRowFirstColumn="0" w:lastRowLastColumn="0"/>
               <w:rPr>
                 <w:rFonts w:ascii="Verdana" w:hAnsi="Verdana" w:cs="Arial"/>
@@ -3382,7 +3209,7 @@
                 <w:rFonts w:ascii="Verdana" w:hAnsi="Verdana" w:cs="Arial"/>
                 <w:color w:val="auto"/>
               </w:rPr>
-              <w:t>DER</w:t>
+              <w:t>ACSLIP [DEPRICATED]</w:t>
             </w:r>
           </w:p>
         </w:tc>
@@ -3394,6 +3221,8 @@
           <w:p>
             <w:pPr>
               <w:pStyle w:val="TableBody-LeftChar"/>
+              <w:keepNext/>
+              <w:keepLines/>
               <w:jc w:val="center"/>
               <w:cnfStyle w:val="000000100000" w:firstRow="0" w:lastRow="0" w:firstColumn="0" w:lastColumn="0" w:oddVBand="0" w:evenVBand="0" w:oddHBand="1" w:evenHBand="0" w:firstRowFirstColumn="0" w:firstRowLastColumn="0" w:lastRowFirstColumn="0" w:lastRowLastColumn="0"/>
               <w:rPr>
@@ -3418,6 +3247,8 @@
           <w:p>
             <w:pPr>
               <w:pStyle w:val="TableBody-LeftChar"/>
+              <w:keepNext/>
+              <w:keepLines/>
               <w:cnfStyle w:val="000000100000" w:firstRow="0" w:lastRow="0" w:firstColumn="0" w:lastColumn="0" w:oddVBand="0" w:evenVBand="0" w:oddHBand="1" w:evenHBand="0" w:firstRowFirstColumn="0" w:firstRowLastColumn="0" w:lastRowFirstColumn="0" w:lastRowLastColumn="0"/>
               <w:rPr>
                 <w:rFonts w:ascii="Verdana" w:hAnsi="Verdana" w:cs="Arial"/>
@@ -3429,18 +3260,15 @@
                 <w:rFonts w:ascii="Verdana" w:hAnsi="Verdana" w:cs="Arial"/>
                 <w:color w:val="auto"/>
               </w:rPr>
-              <w:t>DMA Enable Register</w:t>
-            </w:r>
-          </w:p>
-          <w:p>
-            <w:pPr>
-              <w:pStyle w:val="TableBody-LeftChar"/>
-              <w:cnfStyle w:val="000000100000" w:firstRow="0" w:lastRow="0" w:firstColumn="0" w:lastColumn="0" w:oddVBand="0" w:evenVBand="0" w:oddHBand="1" w:evenHBand="0" w:firstRowFirstColumn="0" w:firstRowLastColumn="0" w:lastRowFirstColumn="0" w:lastRowLastColumn="0"/>
-              <w:rPr>
-                <w:rFonts w:ascii="Verdana" w:hAnsi="Verdana" w:cs="Arial"/>
-                <w:color w:val="auto"/>
-              </w:rPr>
-            </w:pPr>
+              <w:t>ACSLIP Register</w:t>
+            </w:r>
+            <w:r>
+              <w:rPr>
+                <w:rFonts w:ascii="Verdana" w:hAnsi="Verdana" w:cs="Arial"/>
+                <w:color w:val="auto"/>
+              </w:rPr>
+              <w:t xml:space="preserve"> </w:t>
+            </w:r>
           </w:p>
         </w:tc>
       </w:tr>
@@ -3481,7 +3309,7 @@
                 <w:bCs w:val="0"/>
                 <w:color w:val="auto"/>
               </w:rPr>
-              <w:t>1024</w:t>
+              <w:t>101C</w:t>
             </w:r>
           </w:p>
         </w:tc>
@@ -3493,6 +3321,8 @@
           <w:p>
             <w:pPr>
               <w:pStyle w:val="TableBody-LeftChar"/>
+              <w:keepNext/>
+              <w:keepLines/>
               <w:cnfStyle w:val="000000000000" w:firstRow="0" w:lastRow="0" w:firstColumn="0" w:lastColumn="0" w:oddVBand="0" w:evenVBand="0" w:oddHBand="0" w:evenHBand="0" w:firstRowFirstColumn="0" w:firstRowLastColumn="0" w:lastRowFirstColumn="0" w:lastRowLastColumn="0"/>
               <w:rPr>
                 <w:rFonts w:ascii="Verdana" w:hAnsi="Verdana" w:cs="Arial"/>
@@ -3504,7 +3334,7 @@
                 <w:rFonts w:ascii="Verdana" w:hAnsi="Verdana" w:cs="Arial"/>
                 <w:color w:val="auto"/>
               </w:rPr>
-              <w:t>DSR</w:t>
+              <w:t>DFRST</w:t>
             </w:r>
           </w:p>
         </w:tc>
@@ -3516,6 +3346,8 @@
           <w:p>
             <w:pPr>
               <w:pStyle w:val="TableBody-LeftChar"/>
+              <w:keepNext/>
+              <w:keepLines/>
               <w:jc w:val="center"/>
               <w:cnfStyle w:val="000000000000" w:firstRow="0" w:lastRow="0" w:firstColumn="0" w:lastColumn="0" w:oddVBand="0" w:evenVBand="0" w:oddHBand="0" w:evenHBand="0" w:firstRowFirstColumn="0" w:firstRowLastColumn="0" w:lastRowFirstColumn="0" w:lastRowLastColumn="0"/>
               <w:rPr>
@@ -3540,6 +3372,8 @@
           <w:p>
             <w:pPr>
               <w:pStyle w:val="TableBody-LeftChar"/>
+              <w:keepNext/>
+              <w:keepLines/>
               <w:cnfStyle w:val="000000000000" w:firstRow="0" w:lastRow="0" w:firstColumn="0" w:lastColumn="0" w:oddVBand="0" w:evenVBand="0" w:oddHBand="0" w:evenHBand="0" w:firstRowFirstColumn="0" w:firstRowLastColumn="0" w:lastRowFirstColumn="0" w:lastRowLastColumn="0"/>
               <w:rPr>
                 <w:rFonts w:ascii="Verdana" w:hAnsi="Verdana" w:cs="Arial"/>
@@ -3551,18 +3385,8 @@
                 <w:rFonts w:ascii="Verdana" w:hAnsi="Verdana" w:cs="Arial"/>
                 <w:color w:val="auto"/>
               </w:rPr>
-              <w:t xml:space="preserve">DMA Status Register </w:t>
-            </w:r>
-          </w:p>
-          <w:p>
-            <w:pPr>
-              <w:pStyle w:val="TableBody-LeftChar"/>
-              <w:cnfStyle w:val="000000000000" w:firstRow="0" w:lastRow="0" w:firstColumn="0" w:lastColumn="0" w:oddVBand="0" w:evenVBand="0" w:oddHBand="0" w:evenHBand="0" w:firstRowFirstColumn="0" w:firstRowLastColumn="0" w:lastRowFirstColumn="0" w:lastRowLastColumn="0"/>
-              <w:rPr>
-                <w:rFonts w:ascii="Verdana" w:hAnsi="Verdana" w:cs="Arial"/>
-                <w:color w:val="auto"/>
-              </w:rPr>
-            </w:pPr>
+              <w:t>Decimation FIFO reset.</w:t>
+            </w:r>
           </w:p>
         </w:tc>
       </w:tr>
@@ -3584,6 +3408,7 @@
               <w:rPr>
                 <w:rFonts w:ascii="Verdana" w:hAnsi="Verdana" w:cs="Arial"/>
                 <w:b w:val="0"/>
+                <w:bCs w:val="0"/>
                 <w:color w:val="auto"/>
               </w:rPr>
             </w:pPr>
@@ -3603,7 +3428,7 @@
                 <w:bCs w:val="0"/>
                 <w:color w:val="auto"/>
               </w:rPr>
-              <w:t>1028</w:t>
+              <w:t>1020</w:t>
             </w:r>
           </w:p>
         </w:tc>
@@ -3626,7 +3451,7 @@
                 <w:rFonts w:ascii="Verdana" w:hAnsi="Verdana" w:cs="Arial"/>
                 <w:color w:val="auto"/>
               </w:rPr>
-              <w:t>DCNT</w:t>
+              <w:t>DER</w:t>
             </w:r>
           </w:p>
         </w:tc>
@@ -3650,7 +3475,7 @@
                 <w:rFonts w:ascii="Verdana" w:hAnsi="Verdana" w:cs="Arial"/>
                 <w:color w:val="auto"/>
               </w:rPr>
-              <w:t>0x2</w:t>
+              <w:t>0x0</w:t>
             </w:r>
           </w:p>
         </w:tc>
@@ -3673,8 +3498,18 @@
                 <w:rFonts w:ascii="Verdana" w:hAnsi="Verdana" w:cs="Arial"/>
                 <w:color w:val="auto"/>
               </w:rPr>
-              <w:t>DMA Count Register</w:t>
-            </w:r>
+              <w:t>DMA Enable Register</w:t>
+            </w:r>
+          </w:p>
+          <w:p>
+            <w:pPr>
+              <w:pStyle w:val="TableBody-LeftChar"/>
+              <w:cnfStyle w:val="000000100000" w:firstRow="0" w:lastRow="0" w:firstColumn="0" w:lastColumn="0" w:oddVBand="0" w:evenVBand="0" w:oddHBand="1" w:evenHBand="0" w:firstRowFirstColumn="0" w:firstRowLastColumn="0" w:lastRowFirstColumn="0" w:lastRowLastColumn="0"/>
+              <w:rPr>
+                <w:rFonts w:ascii="Verdana" w:hAnsi="Verdana" w:cs="Arial"/>
+                <w:color w:val="auto"/>
+              </w:rPr>
+            </w:pPr>
           </w:p>
         </w:tc>
       </w:tr>
@@ -3695,6 +3530,7 @@
               <w:rPr>
                 <w:rFonts w:ascii="Verdana" w:hAnsi="Verdana" w:cs="Arial"/>
                 <w:b w:val="0"/>
+                <w:bCs w:val="0"/>
                 <w:color w:val="auto"/>
               </w:rPr>
             </w:pPr>
@@ -3714,7 +3550,7 @@
                 <w:bCs w:val="0"/>
                 <w:color w:val="auto"/>
               </w:rPr>
-              <w:t>102C</w:t>
+              <w:t>1024</w:t>
             </w:r>
           </w:p>
         </w:tc>
@@ -3734,22 +3570,10 @@
             </w:pPr>
             <w:r>
               <w:rPr>
-                <w:rFonts w:cs="Arial"/>
-              </w:rPr>
-              <w:t>ACSLTMR</w:t>
-            </w:r>
-            <w:r>
-              <w:rPr>
-                <w:rFonts w:cs="Arial"/>
-              </w:rPr>
-              <w:t xml:space="preserve"> </w:t>
-            </w:r>
-            <w:r>
-              <w:rPr>
-                <w:rFonts w:ascii="Verdana" w:hAnsi="Verdana" w:cs="Arial"/>
-                <w:color w:val="auto"/>
-              </w:rPr>
-              <w:t>[DEPRICATED]</w:t>
+                <w:rFonts w:ascii="Verdana" w:hAnsi="Verdana" w:cs="Arial"/>
+                <w:color w:val="auto"/>
+              </w:rPr>
+              <w:t>DSR</w:t>
             </w:r>
           </w:p>
         </w:tc>
@@ -3773,7 +3597,7 @@
                 <w:rFonts w:ascii="Verdana" w:hAnsi="Verdana" w:cs="Arial"/>
                 <w:color w:val="auto"/>
               </w:rPr>
-              <w:t>0xF</w:t>
+              <w:t>0x0</w:t>
             </w:r>
           </w:p>
         </w:tc>
@@ -3796,8 +3620,18 @@
                 <w:rFonts w:ascii="Verdana" w:hAnsi="Verdana" w:cs="Arial"/>
                 <w:color w:val="auto"/>
               </w:rPr>
-              <w:t>ACSLIP Timer Register.</w:t>
-            </w:r>
+              <w:t xml:space="preserve">DMA Status Register </w:t>
+            </w:r>
+          </w:p>
+          <w:p>
+            <w:pPr>
+              <w:pStyle w:val="TableBody-LeftChar"/>
+              <w:cnfStyle w:val="000000000000" w:firstRow="0" w:lastRow="0" w:firstColumn="0" w:lastColumn="0" w:oddVBand="0" w:evenVBand="0" w:oddHBand="0" w:evenHBand="0" w:firstRowFirstColumn="0" w:firstRowLastColumn="0" w:lastRowFirstColumn="0" w:lastRowLastColumn="0"/>
+              <w:rPr>
+                <w:rFonts w:ascii="Verdana" w:hAnsi="Verdana" w:cs="Arial"/>
+                <w:color w:val="auto"/>
+              </w:rPr>
+            </w:pPr>
           </w:p>
         </w:tc>
       </w:tr>
@@ -3829,7 +3663,6 @@
                 <w:bCs w:val="0"/>
                 <w:color w:val="auto"/>
               </w:rPr>
-              <w:lastRenderedPageBreak/>
               <w:t>0x</w:t>
             </w:r>
             <w:r>
@@ -3839,7 +3672,7 @@
                 <w:bCs w:val="0"/>
                 <w:color w:val="auto"/>
               </w:rPr>
-              <w:t>1030</w:t>
+              <w:t>1028</w:t>
             </w:r>
           </w:p>
         </w:tc>
@@ -3862,7 +3695,7 @@
                 <w:rFonts w:ascii="Verdana" w:hAnsi="Verdana" w:cs="Arial"/>
                 <w:color w:val="auto"/>
               </w:rPr>
-              <w:t>FDCR</w:t>
+              <w:t>DCNT</w:t>
             </w:r>
           </w:p>
         </w:tc>
@@ -3886,7 +3719,7 @@
                 <w:rFonts w:ascii="Verdana" w:hAnsi="Verdana" w:cs="Arial"/>
                 <w:color w:val="auto"/>
               </w:rPr>
-              <w:t>0x0</w:t>
+              <w:t>0x2</w:t>
             </w:r>
           </w:p>
         </w:tc>
@@ -3909,7 +3742,7 @@
                 <w:rFonts w:ascii="Verdana" w:hAnsi="Verdana" w:cs="Arial"/>
                 <w:color w:val="auto"/>
               </w:rPr>
-              <w:t>FIR Decimation control.</w:t>
+              <w:t>DMA Count Register</w:t>
             </w:r>
           </w:p>
         </w:tc>
@@ -3950,7 +3783,7 @@
                 <w:bCs w:val="0"/>
                 <w:color w:val="auto"/>
               </w:rPr>
-              <w:t>1034</w:t>
+              <w:t>102C</w:t>
             </w:r>
           </w:p>
         </w:tc>
@@ -3970,10 +3803,16 @@
             </w:pPr>
             <w:r>
               <w:rPr>
-                <w:rFonts w:ascii="Verdana" w:hAnsi="Verdana" w:cs="Arial"/>
-                <w:color w:val="auto"/>
-              </w:rPr>
-              <w:t>FDSR</w:t>
+                <w:rFonts w:cs="Arial"/>
+              </w:rPr>
+              <w:t xml:space="preserve">ACSLTMR </w:t>
+            </w:r>
+            <w:r>
+              <w:rPr>
+                <w:rFonts w:ascii="Verdana" w:hAnsi="Verdana" w:cs="Arial"/>
+                <w:color w:val="auto"/>
+              </w:rPr>
+              <w:t>[DEPRICATED]</w:t>
             </w:r>
           </w:p>
         </w:tc>
@@ -3997,7 +3836,7 @@
                 <w:rFonts w:ascii="Verdana" w:hAnsi="Verdana" w:cs="Arial"/>
                 <w:color w:val="auto"/>
               </w:rPr>
-              <w:t>0x0</w:t>
+              <w:t>0xF</w:t>
             </w:r>
           </w:p>
         </w:tc>
@@ -4020,7 +3859,7 @@
                 <w:rFonts w:ascii="Verdana" w:hAnsi="Verdana" w:cs="Arial"/>
                 <w:color w:val="auto"/>
               </w:rPr>
-              <w:t>FIR Decimator Status Register</w:t>
+              <w:t>ACSLIP Timer Register.</w:t>
             </w:r>
           </w:p>
         </w:tc>
@@ -4043,7 +3882,6 @@
               <w:rPr>
                 <w:rFonts w:ascii="Verdana" w:hAnsi="Verdana" w:cs="Arial"/>
                 <w:b w:val="0"/>
-                <w:bCs w:val="0"/>
                 <w:color w:val="auto"/>
               </w:rPr>
             </w:pPr>
@@ -4063,7 +3901,7 @@
                 <w:bCs w:val="0"/>
                 <w:color w:val="auto"/>
               </w:rPr>
-              <w:t>1038</w:t>
+              <w:t>1030</w:t>
             </w:r>
           </w:p>
         </w:tc>
@@ -4086,7 +3924,7 @@
                 <w:rFonts w:ascii="Verdana" w:hAnsi="Verdana" w:cs="Arial"/>
                 <w:color w:val="auto"/>
               </w:rPr>
-              <w:t>Reserved</w:t>
+              <w:t>FDCR</w:t>
             </w:r>
           </w:p>
         </w:tc>
@@ -4133,7 +3971,7 @@
                 <w:rFonts w:ascii="Verdana" w:hAnsi="Verdana" w:cs="Arial"/>
                 <w:color w:val="auto"/>
               </w:rPr>
-              <w:t>Reserved</w:t>
+              <w:t>FIR Decimation control.</w:t>
             </w:r>
           </w:p>
         </w:tc>
@@ -4155,7 +3993,6 @@
               <w:rPr>
                 <w:rFonts w:ascii="Verdana" w:hAnsi="Verdana" w:cs="Arial"/>
                 <w:b w:val="0"/>
-                <w:bCs w:val="0"/>
                 <w:color w:val="auto"/>
               </w:rPr>
             </w:pPr>
@@ -4175,27 +4012,7 @@
                 <w:bCs w:val="0"/>
                 <w:color w:val="auto"/>
               </w:rPr>
-              <w:t>103C–</w:t>
-            </w:r>
-          </w:p>
-          <w:p>
-            <w:pPr>
-              <w:pStyle w:val="TableBody-LeftChar"/>
-              <w:rPr>
-                <w:rFonts w:ascii="Verdana" w:hAnsi="Verdana" w:cs="Arial"/>
-                <w:b w:val="0"/>
-                <w:bCs w:val="0"/>
-                <w:color w:val="auto"/>
-              </w:rPr>
-            </w:pPr>
-            <w:r>
-              <w:rPr>
-                <w:rFonts w:ascii="Verdana" w:hAnsi="Verdana" w:cs="Arial"/>
-                <w:b w:val="0"/>
-                <w:bCs w:val="0"/>
-                <w:color w:val="auto"/>
-              </w:rPr>
-              <w:t>0x13FF</w:t>
+              <w:t>1034</w:t>
             </w:r>
           </w:p>
         </w:tc>
@@ -4218,7 +4035,7 @@
                 <w:rFonts w:ascii="Verdana" w:hAnsi="Verdana" w:cs="Arial"/>
                 <w:color w:val="auto"/>
               </w:rPr>
-              <w:t>Reserved</w:t>
+              <w:t>FDSR</w:t>
             </w:r>
           </w:p>
         </w:tc>
@@ -4265,7 +4082,7 @@
                 <w:rFonts w:ascii="Verdana" w:hAnsi="Verdana" w:cs="Arial"/>
                 <w:color w:val="auto"/>
               </w:rPr>
-              <w:t>Reserved</w:t>
+              <w:t>FIR Decimator Status Register</w:t>
             </w:r>
           </w:p>
         </w:tc>
@@ -4308,54 +4125,7 @@
                 <w:bCs w:val="0"/>
                 <w:color w:val="auto"/>
               </w:rPr>
-              <w:t>1</w:t>
-            </w:r>
-            <w:r>
-              <w:rPr>
-                <w:rFonts w:ascii="Verdana" w:hAnsi="Verdana" w:cs="Arial"/>
-                <w:b w:val="0"/>
-                <w:bCs w:val="0"/>
-                <w:color w:val="auto"/>
-              </w:rPr>
-              <w:t>800–</w:t>
-            </w:r>
-          </w:p>
-          <w:p>
-            <w:pPr>
-              <w:pStyle w:val="TableBody-LeftChar"/>
-              <w:rPr>
-                <w:rFonts w:ascii="Verdana" w:hAnsi="Verdana" w:cs="Arial"/>
-                <w:b w:val="0"/>
-                <w:bCs w:val="0"/>
-                <w:color w:val="auto"/>
-              </w:rPr>
-            </w:pPr>
-            <w:r>
-              <w:rPr>
-                <w:rFonts w:ascii="Verdana" w:hAnsi="Verdana" w:cs="Arial"/>
-                <w:b w:val="0"/>
-                <w:bCs w:val="0"/>
-                <w:color w:val="auto"/>
-              </w:rPr>
-              <w:t>0x</w:t>
-            </w:r>
-            <w:r>
-              <w:rPr>
-                <w:rFonts w:ascii="Verdana" w:hAnsi="Verdana" w:cs="Arial"/>
-                <w:b w:val="0"/>
-                <w:bCs w:val="0"/>
-                <w:color w:val="auto"/>
-              </w:rPr>
-              <w:t>1</w:t>
-            </w:r>
-            <w:r>
-              <w:rPr>
-                <w:rFonts w:ascii="Verdana" w:hAnsi="Verdana" w:cs="Arial"/>
-                <w:b w:val="0"/>
-                <w:bCs w:val="0"/>
-                <w:color w:val="auto"/>
-              </w:rPr>
-              <w:t>FFF</w:t>
+              <w:t>1038</w:t>
             </w:r>
           </w:p>
         </w:tc>
@@ -4378,7 +4148,7 @@
                 <w:rFonts w:ascii="Verdana" w:hAnsi="Verdana" w:cs="Arial"/>
                 <w:color w:val="auto"/>
               </w:rPr>
-              <w:t>FI2SRAM</w:t>
+              <w:t>Reserved</w:t>
             </w:r>
           </w:p>
         </w:tc>
@@ -4425,7 +4195,7 @@
                 <w:rFonts w:ascii="Verdana" w:hAnsi="Verdana" w:cs="Arial"/>
                 <w:color w:val="auto"/>
               </w:rPr>
-              <w:t>FIR I2S 48Khz.</w:t>
+              <w:t>Reserved</w:t>
             </w:r>
           </w:p>
         </w:tc>
@@ -4467,54 +4237,27 @@
                 <w:bCs w:val="0"/>
                 <w:color w:val="auto"/>
               </w:rPr>
-              <w:t>20</w:t>
-            </w:r>
-            <w:r>
+              <w:t>103C–</w:t>
+            </w:r>
+          </w:p>
+          <w:p>
+            <w:pPr>
+              <w:pStyle w:val="TableBody-LeftChar"/>
               <w:rPr>
                 <w:rFonts w:ascii="Verdana" w:hAnsi="Verdana" w:cs="Arial"/>
                 <w:b w:val="0"/>
                 <w:bCs w:val="0"/>
                 <w:color w:val="auto"/>
               </w:rPr>
-              <w:t>00–</w:t>
-            </w:r>
-          </w:p>
-          <w:p>
-            <w:pPr>
-              <w:pStyle w:val="TableBody-LeftChar"/>
+            </w:pPr>
+            <w:r>
               <w:rPr>
                 <w:rFonts w:ascii="Verdana" w:hAnsi="Verdana" w:cs="Arial"/>
                 <w:b w:val="0"/>
                 <w:bCs w:val="0"/>
                 <w:color w:val="auto"/>
               </w:rPr>
-            </w:pPr>
-            <w:r>
-              <w:rPr>
-                <w:rFonts w:ascii="Verdana" w:hAnsi="Verdana" w:cs="Arial"/>
-                <w:b w:val="0"/>
-                <w:bCs w:val="0"/>
-                <w:color w:val="auto"/>
-              </w:rPr>
-              <w:t>0x</w:t>
-            </w:r>
-            <w:r>
-              <w:rPr>
-                <w:rFonts w:ascii="Verdana" w:hAnsi="Verdana" w:cs="Arial"/>
-                <w:b w:val="0"/>
-                <w:bCs w:val="0"/>
-                <w:color w:val="auto"/>
-              </w:rPr>
-              <w:t>2</w:t>
-            </w:r>
-            <w:r>
-              <w:rPr>
-                <w:rFonts w:ascii="Verdana" w:hAnsi="Verdana" w:cs="Arial"/>
-                <w:b w:val="0"/>
-                <w:bCs w:val="0"/>
-                <w:color w:val="auto"/>
-              </w:rPr>
-              <w:t>FFF</w:t>
+              <w:t>0x13FF</w:t>
             </w:r>
           </w:p>
         </w:tc>
@@ -4537,7 +4280,7 @@
                 <w:rFonts w:ascii="Verdana" w:hAnsi="Verdana" w:cs="Arial"/>
                 <w:color w:val="auto"/>
               </w:rPr>
-              <w:t>FCRAM</w:t>
+              <w:t>Reserved</w:t>
             </w:r>
           </w:p>
         </w:tc>
@@ -4584,6 +4327,212 @@
                 <w:rFonts w:ascii="Verdana" w:hAnsi="Verdana" w:cs="Arial"/>
                 <w:color w:val="auto"/>
               </w:rPr>
+              <w:t>Reserved</w:t>
+            </w:r>
+          </w:p>
+        </w:tc>
+      </w:tr>
+      <w:tr>
+        <w:trPr>
+          <w:cnfStyle w:val="000000100000" w:firstRow="0" w:lastRow="0" w:firstColumn="0" w:lastColumn="0" w:oddVBand="0" w:evenVBand="0" w:oddHBand="1" w:evenHBand="0" w:firstRowFirstColumn="0" w:firstRowLastColumn="0" w:lastRowFirstColumn="0" w:lastRowLastColumn="0"/>
+          <w:cantSplit/>
+          <w:trHeight w:val="153"/>
+        </w:trPr>
+        <w:tc>
+          <w:tcPr>
+            <w:cnfStyle w:val="001000000000" w:firstRow="0" w:lastRow="0" w:firstColumn="1" w:lastColumn="0" w:oddVBand="0" w:evenVBand="0" w:oddHBand="0" w:evenHBand="0" w:firstRowFirstColumn="0" w:firstRowLastColumn="0" w:lastRowFirstColumn="0" w:lastRowLastColumn="0"/>
+            <w:tcW w:w="1038" w:type="pct"/>
+            <w:vAlign w:val="center"/>
+          </w:tcPr>
+          <w:p>
+            <w:pPr>
+              <w:pStyle w:val="TableBody-LeftChar"/>
+              <w:rPr>
+                <w:rFonts w:ascii="Verdana" w:hAnsi="Verdana" w:cs="Arial"/>
+                <w:b w:val="0"/>
+                <w:bCs w:val="0"/>
+                <w:color w:val="auto"/>
+              </w:rPr>
+            </w:pPr>
+          </w:p>
+        </w:tc>
+        <w:tc>
+          <w:tcPr>
+            <w:tcW w:w="1537" w:type="pct"/>
+            <w:vAlign w:val="center"/>
+          </w:tcPr>
+          <w:p>
+            <w:pPr>
+              <w:pStyle w:val="TableBody-LeftChar"/>
+              <w:cnfStyle w:val="000000100000" w:firstRow="0" w:lastRow="0" w:firstColumn="0" w:lastColumn="0" w:oddVBand="0" w:evenVBand="0" w:oddHBand="1" w:evenHBand="0" w:firstRowFirstColumn="0" w:firstRowLastColumn="0" w:lastRowFirstColumn="0" w:lastRowLastColumn="0"/>
+              <w:rPr>
+                <w:rFonts w:ascii="Verdana" w:hAnsi="Verdana" w:cs="Arial"/>
+                <w:color w:val="auto"/>
+              </w:rPr>
+            </w:pPr>
+          </w:p>
+        </w:tc>
+        <w:tc>
+          <w:tcPr>
+            <w:tcW w:w="879" w:type="pct"/>
+            <w:vAlign w:val="center"/>
+          </w:tcPr>
+          <w:p>
+            <w:pPr>
+              <w:pStyle w:val="TableBody-LeftChar"/>
+              <w:jc w:val="center"/>
+              <w:cnfStyle w:val="000000100000" w:firstRow="0" w:lastRow="0" w:firstColumn="0" w:lastColumn="0" w:oddVBand="0" w:evenVBand="0" w:oddHBand="1" w:evenHBand="0" w:firstRowFirstColumn="0" w:firstRowLastColumn="0" w:lastRowFirstColumn="0" w:lastRowLastColumn="0"/>
+              <w:rPr>
+                <w:rFonts w:ascii="Verdana" w:hAnsi="Verdana" w:cs="Arial"/>
+                <w:color w:val="auto"/>
+              </w:rPr>
+            </w:pPr>
+          </w:p>
+        </w:tc>
+        <w:tc>
+          <w:tcPr>
+            <w:tcW w:w="1546" w:type="pct"/>
+            <w:vAlign w:val="center"/>
+          </w:tcPr>
+          <w:p>
+            <w:pPr>
+              <w:pStyle w:val="TableBody-LeftChar"/>
+              <w:cnfStyle w:val="000000100000" w:firstRow="0" w:lastRow="0" w:firstColumn="0" w:lastColumn="0" w:oddVBand="0" w:evenVBand="0" w:oddHBand="1" w:evenHBand="0" w:firstRowFirstColumn="0" w:firstRowLastColumn="0" w:lastRowFirstColumn="0" w:lastRowLastColumn="0"/>
+              <w:rPr>
+                <w:rFonts w:ascii="Verdana" w:hAnsi="Verdana" w:cs="Arial"/>
+                <w:color w:val="auto"/>
+              </w:rPr>
+            </w:pPr>
+          </w:p>
+        </w:tc>
+      </w:tr>
+      <w:tr>
+        <w:trPr>
+          <w:cantSplit/>
+          <w:trHeight w:val="153"/>
+        </w:trPr>
+        <w:tc>
+          <w:tcPr>
+            <w:cnfStyle w:val="001000000000" w:firstRow="0" w:lastRow="0" w:firstColumn="1" w:lastColumn="0" w:oddVBand="0" w:evenVBand="0" w:oddHBand="0" w:evenHBand="0" w:firstRowFirstColumn="0" w:firstRowLastColumn="0" w:lastRowFirstColumn="0" w:lastRowLastColumn="0"/>
+            <w:tcW w:w="1038" w:type="pct"/>
+            <w:vAlign w:val="center"/>
+          </w:tcPr>
+          <w:p>
+            <w:pPr>
+              <w:pStyle w:val="TableBody-LeftChar"/>
+              <w:rPr>
+                <w:rFonts w:ascii="Verdana" w:hAnsi="Verdana" w:cs="Arial"/>
+                <w:b w:val="0"/>
+                <w:bCs w:val="0"/>
+                <w:color w:val="auto"/>
+              </w:rPr>
+            </w:pPr>
+            <w:r>
+              <w:rPr>
+                <w:rFonts w:ascii="Verdana" w:hAnsi="Verdana" w:cs="Arial"/>
+                <w:b w:val="0"/>
+                <w:bCs w:val="0"/>
+                <w:color w:val="auto"/>
+              </w:rPr>
+              <w:t>0x</w:t>
+            </w:r>
+            <w:r>
+              <w:rPr>
+                <w:rFonts w:ascii="Verdana" w:hAnsi="Verdana" w:cs="Arial"/>
+                <w:b w:val="0"/>
+                <w:bCs w:val="0"/>
+                <w:color w:val="auto"/>
+              </w:rPr>
+              <w:t>2000–</w:t>
+            </w:r>
+          </w:p>
+          <w:p>
+            <w:pPr>
+              <w:pStyle w:val="TableBody-LeftChar"/>
+              <w:rPr>
+                <w:rFonts w:ascii="Verdana" w:hAnsi="Verdana" w:cs="Arial"/>
+                <w:b w:val="0"/>
+                <w:bCs w:val="0"/>
+                <w:color w:val="auto"/>
+              </w:rPr>
+            </w:pPr>
+            <w:r>
+              <w:rPr>
+                <w:rFonts w:ascii="Verdana" w:hAnsi="Verdana" w:cs="Arial"/>
+                <w:b w:val="0"/>
+                <w:bCs w:val="0"/>
+                <w:color w:val="auto"/>
+              </w:rPr>
+              <w:t>0x2FFF</w:t>
+            </w:r>
+          </w:p>
+        </w:tc>
+        <w:tc>
+          <w:tcPr>
+            <w:tcW w:w="1537" w:type="pct"/>
+            <w:vAlign w:val="center"/>
+          </w:tcPr>
+          <w:p>
+            <w:pPr>
+              <w:pStyle w:val="TableBody-LeftChar"/>
+              <w:cnfStyle w:val="000000000000" w:firstRow="0" w:lastRow="0" w:firstColumn="0" w:lastColumn="0" w:oddVBand="0" w:evenVBand="0" w:oddHBand="0" w:evenHBand="0" w:firstRowFirstColumn="0" w:firstRowLastColumn="0" w:lastRowFirstColumn="0" w:lastRowLastColumn="0"/>
+              <w:rPr>
+                <w:rFonts w:ascii="Verdana" w:hAnsi="Verdana" w:cs="Arial"/>
+                <w:color w:val="auto"/>
+              </w:rPr>
+            </w:pPr>
+            <w:r>
+              <w:rPr>
+                <w:rFonts w:ascii="Verdana" w:hAnsi="Verdana" w:cs="Arial"/>
+                <w:color w:val="auto"/>
+              </w:rPr>
+              <w:t>FCRAM</w:t>
+            </w:r>
+          </w:p>
+        </w:tc>
+        <w:tc>
+          <w:tcPr>
+            <w:tcW w:w="879" w:type="pct"/>
+            <w:vAlign w:val="center"/>
+          </w:tcPr>
+          <w:p>
+            <w:pPr>
+              <w:pStyle w:val="TableBody-LeftChar"/>
+              <w:jc w:val="center"/>
+              <w:cnfStyle w:val="000000000000" w:firstRow="0" w:lastRow="0" w:firstColumn="0" w:lastColumn="0" w:oddVBand="0" w:evenVBand="0" w:oddHBand="0" w:evenHBand="0" w:firstRowFirstColumn="0" w:firstRowLastColumn="0" w:lastRowFirstColumn="0" w:lastRowLastColumn="0"/>
+              <w:rPr>
+                <w:rFonts w:ascii="Verdana" w:hAnsi="Verdana" w:cs="Arial"/>
+                <w:color w:val="auto"/>
+              </w:rPr>
+            </w:pPr>
+            <w:r>
+              <w:rPr>
+                <w:rFonts w:ascii="Verdana" w:hAnsi="Verdana" w:cs="Arial"/>
+                <w:color w:val="auto"/>
+              </w:rPr>
+              <w:t>0x0</w:t>
+            </w:r>
+          </w:p>
+        </w:tc>
+        <w:tc>
+          <w:tcPr>
+            <w:tcW w:w="1546" w:type="pct"/>
+            <w:vAlign w:val="center"/>
+          </w:tcPr>
+          <w:p>
+            <w:pPr>
+              <w:pStyle w:val="TableBody-LeftChar"/>
+              <w:cnfStyle w:val="000000000000" w:firstRow="0" w:lastRow="0" w:firstColumn="0" w:lastColumn="0" w:oddVBand="0" w:evenVBand="0" w:oddHBand="0" w:evenHBand="0" w:firstRowFirstColumn="0" w:firstRowLastColumn="0" w:lastRowFirstColumn="0" w:lastRowLastColumn="0"/>
+              <w:rPr>
+                <w:rFonts w:ascii="Verdana" w:hAnsi="Verdana" w:cs="Arial"/>
+                <w:color w:val="auto"/>
+              </w:rPr>
+            </w:pPr>
+            <w:r>
+              <w:rPr>
+                <w:rFonts w:ascii="Verdana" w:hAnsi="Verdana" w:cs="Arial"/>
+                <w:color w:val="auto"/>
+              </w:rPr>
               <w:t>FIR decimator coefficient RAM.</w:t>
             </w:r>
           </w:p>
@@ -4715,18 +4664,27 @@
       <w:pPr>
         <w:pStyle w:val="Heading3"/>
       </w:pPr>
-      <w:bookmarkStart w:id="30" w:name="_Toc506908509"/>
-      <w:r>
-        <w:t xml:space="preserve"> I2S Enable Register(</w:t>
+      <w:bookmarkStart w:id="30" w:name="_Toc506908525"/>
+      <w:r>
+        <w:t>FIR I2S 48Khz RAM(</w:t>
       </w:r>
       <w:r>
         <w:rPr>
           <w:rFonts w:ascii="Times New Roman" w:hAnsi="Times New Roman"/>
         </w:rPr>
-        <w:t>0x1000</w:t>
-      </w:r>
-      <w:r>
-        <w:t>)</w:t>
+        <w:t>0x0000-0x0</w:t>
+      </w:r>
+      <w:r>
+        <w:rPr>
+          <w:rFonts w:ascii="Times New Roman" w:hAnsi="Times New Roman"/>
+        </w:rPr>
+        <w:t>7</w:t>
+      </w:r>
+      <w:r>
+        <w:rPr>
+          <w:rFonts w:ascii="Times New Roman" w:hAnsi="Times New Roman"/>
+        </w:rPr>
+        <w:t>FF)</w:t>
       </w:r>
       <w:bookmarkEnd w:id="30"/>
     </w:p>
@@ -4744,17 +4702,481 @@
           <w:rFonts w:ascii="Times New Roman" w:hAnsi="Times New Roman" w:cs="Times New Roman"/>
           <w:sz w:val="22"/>
         </w:rPr>
-        <w:t xml:space="preserve">Register Address location: </w:t>
-      </w:r>
-      <w:proofErr w:type="gramStart"/>
+        <w:t>Register Address location: 0x0000-0x0</w:t>
+      </w:r>
       <w:r>
         <w:rPr>
           <w:rFonts w:ascii="Times New Roman" w:hAnsi="Times New Roman" w:cs="Times New Roman"/>
           <w:sz w:val="22"/>
         </w:rPr>
+        <w:t>7</w:t>
+      </w:r>
+      <w:r>
+        <w:rPr>
+          <w:rFonts w:ascii="Times New Roman" w:hAnsi="Times New Roman" w:cs="Times New Roman"/>
+          <w:sz w:val="22"/>
+        </w:rPr>
+        <w:t>FF</w:t>
+      </w:r>
+    </w:p>
+    <w:p>
+      <w:pPr>
+        <w:pStyle w:val="body"/>
+        <w:keepNext/>
+        <w:rPr>
+          <w:rFonts w:ascii="Times New Roman" w:hAnsi="Times New Roman" w:cs="Times New Roman"/>
+          <w:sz w:val="22"/>
+        </w:rPr>
+      </w:pPr>
+      <w:r>
+        <w:rPr>
+          <w:rFonts w:ascii="Times New Roman" w:hAnsi="Times New Roman" w:cs="Times New Roman"/>
+          <w:sz w:val="22"/>
+        </w:rPr>
+        <w:t>Reset Value: 0x0</w:t>
+      </w:r>
+    </w:p>
+    <w:p>
+      <w:pPr>
+        <w:pStyle w:val="Caption"/>
+        <w:keepNext/>
+        <w:jc w:val="center"/>
+        <w:rPr>
+          <w:sz w:val="22"/>
+        </w:rPr>
+      </w:pPr>
+      <w:r>
+        <w:t>Table 5</w:t>
+      </w:r>
+      <w:r>
+        <w:noBreakHyphen/>
+        <w:t>12: FIR decimation RAM</w:t>
+      </w:r>
+    </w:p>
+    <w:tbl>
+      <w:tblPr>
+        <w:tblW w:w="0" w:type="auto"/>
+        <w:tblBorders>
+          <w:top w:val="single" w:sz="4" w:space="0" w:color="548DD4"/>
+          <w:left w:val="single" w:sz="4" w:space="0" w:color="548DD4"/>
+          <w:bottom w:val="single" w:sz="4" w:space="0" w:color="548DD4"/>
+          <w:right w:val="single" w:sz="4" w:space="0" w:color="548DD4"/>
+          <w:insideH w:val="single" w:sz="4" w:space="0" w:color="548DD4"/>
+          <w:insideV w:val="single" w:sz="4" w:space="0" w:color="548DD4"/>
+        </w:tblBorders>
+        <w:tblLook w:val="0000" w:firstRow="0" w:lastRow="0" w:firstColumn="0" w:lastColumn="0" w:noHBand="0" w:noVBand="0"/>
+      </w:tblPr>
+      <w:tblGrid>
+        <w:gridCol w:w="2061"/>
+        <w:gridCol w:w="874"/>
+        <w:gridCol w:w="937"/>
+        <w:gridCol w:w="5478"/>
+      </w:tblGrid>
+      <w:tr>
+        <w:tc>
+          <w:tcPr>
+            <w:tcW w:w="2096" w:type="dxa"/>
+            <w:tcBorders>
+              <w:top w:val="single" w:sz="4" w:space="0" w:color="548DD4"/>
+              <w:left w:val="single" w:sz="4" w:space="0" w:color="548DD4"/>
+              <w:bottom w:val="single" w:sz="4" w:space="0" w:color="548DD4"/>
+              <w:right w:val="single" w:sz="4" w:space="0" w:color="548DD4"/>
+            </w:tcBorders>
+            <w:shd w:val="clear" w:color="auto" w:fill="17365D"/>
+            <w:vAlign w:val="center"/>
+          </w:tcPr>
+          <w:p>
+            <w:pPr>
+              <w:pStyle w:val="table-head"/>
+              <w:keepNext/>
+              <w:jc w:val="left"/>
+              <w:rPr>
+                <w:rFonts w:ascii="Arial" w:hAnsi="Arial" w:cs="Arial"/>
+                <w:sz w:val="20"/>
+                <w:szCs w:val="20"/>
+              </w:rPr>
+            </w:pPr>
+            <w:r>
+              <w:rPr>
+                <w:rFonts w:ascii="Arial" w:hAnsi="Arial" w:cs="Arial"/>
+                <w:sz w:val="20"/>
+                <w:szCs w:val="20"/>
+              </w:rPr>
+              <w:t>Name</w:t>
+            </w:r>
+          </w:p>
+        </w:tc>
+        <w:tc>
+          <w:tcPr>
+            <w:tcW w:w="876" w:type="dxa"/>
+            <w:tcBorders>
+              <w:top w:val="single" w:sz="4" w:space="0" w:color="548DD4"/>
+              <w:left w:val="single" w:sz="4" w:space="0" w:color="548DD4"/>
+              <w:bottom w:val="single" w:sz="4" w:space="0" w:color="548DD4"/>
+              <w:right w:val="single" w:sz="4" w:space="0" w:color="548DD4"/>
+            </w:tcBorders>
+            <w:shd w:val="clear" w:color="auto" w:fill="17365D"/>
+            <w:vAlign w:val="center"/>
+          </w:tcPr>
+          <w:p>
+            <w:pPr>
+              <w:pStyle w:val="table-head"/>
+              <w:keepNext/>
+              <w:jc w:val="left"/>
+              <w:rPr>
+                <w:rFonts w:ascii="Arial" w:hAnsi="Arial" w:cs="Arial"/>
+                <w:sz w:val="20"/>
+                <w:szCs w:val="20"/>
+              </w:rPr>
+            </w:pPr>
+            <w:r>
+              <w:rPr>
+                <w:rFonts w:ascii="Arial" w:hAnsi="Arial" w:cs="Arial"/>
+                <w:sz w:val="20"/>
+                <w:szCs w:val="20"/>
+              </w:rPr>
+              <w:t>Bit(s)</w:t>
+            </w:r>
+          </w:p>
+        </w:tc>
+        <w:tc>
+          <w:tcPr>
+            <w:tcW w:w="948" w:type="dxa"/>
+            <w:tcBorders>
+              <w:top w:val="single" w:sz="4" w:space="0" w:color="548DD4"/>
+              <w:left w:val="single" w:sz="4" w:space="0" w:color="548DD4"/>
+              <w:bottom w:val="single" w:sz="4" w:space="0" w:color="548DD4"/>
+              <w:right w:val="single" w:sz="4" w:space="0" w:color="548DD4"/>
+            </w:tcBorders>
+            <w:shd w:val="clear" w:color="auto" w:fill="17365D"/>
+            <w:vAlign w:val="center"/>
+          </w:tcPr>
+          <w:p>
+            <w:pPr>
+              <w:pStyle w:val="table-head"/>
+              <w:keepNext/>
+              <w:jc w:val="left"/>
+              <w:rPr>
+                <w:rFonts w:ascii="Arial" w:hAnsi="Arial" w:cs="Arial"/>
+                <w:sz w:val="20"/>
+                <w:szCs w:val="20"/>
+              </w:rPr>
+            </w:pPr>
+            <w:r>
+              <w:rPr>
+                <w:rFonts w:ascii="Arial" w:hAnsi="Arial" w:cs="Arial"/>
+                <w:sz w:val="20"/>
+                <w:szCs w:val="20"/>
+              </w:rPr>
+              <w:t>Type</w:t>
+            </w:r>
+          </w:p>
+        </w:tc>
+        <w:tc>
+          <w:tcPr>
+            <w:tcW w:w="5656" w:type="dxa"/>
+            <w:tcBorders>
+              <w:top w:val="single" w:sz="4" w:space="0" w:color="548DD4"/>
+              <w:left w:val="single" w:sz="4" w:space="0" w:color="548DD4"/>
+              <w:bottom w:val="single" w:sz="4" w:space="0" w:color="548DD4"/>
+              <w:right w:val="single" w:sz="4" w:space="0" w:color="548DD4"/>
+            </w:tcBorders>
+            <w:shd w:val="clear" w:color="auto" w:fill="17365D"/>
+            <w:vAlign w:val="center"/>
+          </w:tcPr>
+          <w:p>
+            <w:pPr>
+              <w:pStyle w:val="table-head"/>
+              <w:keepNext/>
+              <w:jc w:val="left"/>
+              <w:rPr>
+                <w:rFonts w:ascii="Arial" w:hAnsi="Arial" w:cs="Arial"/>
+                <w:sz w:val="20"/>
+                <w:szCs w:val="20"/>
+              </w:rPr>
+            </w:pPr>
+            <w:r>
+              <w:rPr>
+                <w:rFonts w:ascii="Arial" w:hAnsi="Arial" w:cs="Arial"/>
+                <w:sz w:val="20"/>
+                <w:szCs w:val="20"/>
+              </w:rPr>
+              <w:t>Description</w:t>
+            </w:r>
+          </w:p>
+        </w:tc>
+      </w:tr>
+      <w:tr>
+        <w:tc>
+          <w:tcPr>
+            <w:tcW w:w="2096" w:type="dxa"/>
+            <w:shd w:val="clear" w:color="auto" w:fill="C6D9F1" w:themeFill="text2" w:themeFillTint="33"/>
+            <w:vAlign w:val="center"/>
+          </w:tcPr>
+          <w:p>
+            <w:pPr>
+              <w:pStyle w:val="table-text"/>
+              <w:keepNext/>
+              <w:jc w:val="left"/>
+              <w:rPr>
+                <w:rFonts w:ascii="Arial" w:hAnsi="Arial" w:cs="Arial"/>
+                <w:sz w:val="20"/>
+                <w:szCs w:val="20"/>
+              </w:rPr>
+            </w:pPr>
+            <w:r>
+              <w:rPr>
+                <w:rFonts w:ascii="Arial" w:hAnsi="Arial" w:cs="Arial"/>
+                <w:sz w:val="20"/>
+                <w:szCs w:val="20"/>
+              </w:rPr>
+              <w:t>Reserved</w:t>
+            </w:r>
+          </w:p>
+        </w:tc>
+        <w:tc>
+          <w:tcPr>
+            <w:tcW w:w="876" w:type="dxa"/>
+            <w:shd w:val="clear" w:color="auto" w:fill="C6D9F1" w:themeFill="text2" w:themeFillTint="33"/>
+            <w:vAlign w:val="center"/>
+          </w:tcPr>
+          <w:p>
+            <w:pPr>
+              <w:pStyle w:val="table-text"/>
+              <w:keepNext/>
+              <w:rPr>
+                <w:rFonts w:ascii="Arial" w:hAnsi="Arial" w:cs="Arial"/>
+                <w:sz w:val="20"/>
+                <w:szCs w:val="20"/>
+              </w:rPr>
+            </w:pPr>
+            <w:r>
+              <w:rPr>
+                <w:rFonts w:ascii="Arial" w:hAnsi="Arial" w:cs="Arial"/>
+                <w:sz w:val="20"/>
+                <w:szCs w:val="20"/>
+              </w:rPr>
+              <w:t>[31:16]</w:t>
+            </w:r>
+          </w:p>
+        </w:tc>
+        <w:tc>
+          <w:tcPr>
+            <w:tcW w:w="948" w:type="dxa"/>
+            <w:shd w:val="clear" w:color="auto" w:fill="C6D9F1" w:themeFill="text2" w:themeFillTint="33"/>
+            <w:vAlign w:val="center"/>
+          </w:tcPr>
+          <w:p>
+            <w:pPr>
+              <w:pStyle w:val="table-text"/>
+              <w:keepNext/>
+              <w:rPr>
+                <w:rFonts w:ascii="Arial" w:hAnsi="Arial" w:cs="Arial"/>
+                <w:sz w:val="20"/>
+                <w:szCs w:val="20"/>
+              </w:rPr>
+            </w:pPr>
+            <w:r>
+              <w:rPr>
+                <w:rFonts w:ascii="Arial" w:hAnsi="Arial" w:cs="Arial"/>
+                <w:sz w:val="20"/>
+                <w:szCs w:val="20"/>
+              </w:rPr>
+              <w:t>R</w:t>
+            </w:r>
+          </w:p>
+        </w:tc>
+        <w:tc>
+          <w:tcPr>
+            <w:tcW w:w="5656" w:type="dxa"/>
+            <w:shd w:val="clear" w:color="auto" w:fill="C6D9F1" w:themeFill="text2" w:themeFillTint="33"/>
+            <w:vAlign w:val="center"/>
+          </w:tcPr>
+          <w:p>
+            <w:pPr>
+              <w:pStyle w:val="table-text-left"/>
+              <w:keepNext/>
+              <w:jc w:val="both"/>
+              <w:rPr>
+                <w:rFonts w:ascii="Arial" w:hAnsi="Arial" w:cs="Arial"/>
+                <w:sz w:val="20"/>
+                <w:szCs w:val="20"/>
+              </w:rPr>
+            </w:pPr>
+            <w:r>
+              <w:rPr>
+                <w:rFonts w:ascii="Arial" w:hAnsi="Arial" w:cs="Arial"/>
+                <w:sz w:val="20"/>
+                <w:szCs w:val="20"/>
+              </w:rPr>
+              <w:t xml:space="preserve">Returns 0 </w:t>
+            </w:r>
+          </w:p>
+        </w:tc>
+      </w:tr>
+      <w:tr>
+        <w:tc>
+          <w:tcPr>
+            <w:tcW w:w="2096" w:type="dxa"/>
+            <w:shd w:val="clear" w:color="auto" w:fill="C6D9F1" w:themeFill="text2" w:themeFillTint="33"/>
+            <w:vAlign w:val="center"/>
+          </w:tcPr>
+          <w:p>
+            <w:pPr>
+              <w:pStyle w:val="table-text"/>
+              <w:keepNext/>
+              <w:jc w:val="left"/>
+              <w:rPr>
+                <w:rFonts w:ascii="Arial" w:hAnsi="Arial" w:cs="Arial"/>
+                <w:sz w:val="20"/>
+                <w:szCs w:val="20"/>
+              </w:rPr>
+            </w:pPr>
+            <w:r>
+              <w:rPr>
+                <w:rFonts w:ascii="Arial" w:hAnsi="Arial" w:cs="Arial"/>
+                <w:sz w:val="20"/>
+                <w:szCs w:val="20"/>
+              </w:rPr>
+              <w:t>RAW I2S 48Khz Data(Non-Decimated)</w:t>
+            </w:r>
+          </w:p>
+        </w:tc>
+        <w:tc>
+          <w:tcPr>
+            <w:tcW w:w="876" w:type="dxa"/>
+            <w:shd w:val="clear" w:color="auto" w:fill="C6D9F1" w:themeFill="text2" w:themeFillTint="33"/>
+            <w:vAlign w:val="center"/>
+          </w:tcPr>
+          <w:p>
+            <w:pPr>
+              <w:pStyle w:val="table-text"/>
+              <w:keepNext/>
+              <w:rPr>
+                <w:rFonts w:ascii="Arial" w:hAnsi="Arial" w:cs="Arial"/>
+                <w:sz w:val="20"/>
+                <w:szCs w:val="20"/>
+              </w:rPr>
+            </w:pPr>
+            <w:r>
+              <w:rPr>
+                <w:rFonts w:ascii="Arial" w:hAnsi="Arial" w:cs="Arial"/>
+                <w:sz w:val="20"/>
+                <w:szCs w:val="20"/>
+              </w:rPr>
+              <w:t>[15:0]</w:t>
+            </w:r>
+          </w:p>
+        </w:tc>
+        <w:tc>
+          <w:tcPr>
+            <w:tcW w:w="948" w:type="dxa"/>
+            <w:shd w:val="clear" w:color="auto" w:fill="C6D9F1" w:themeFill="text2" w:themeFillTint="33"/>
+            <w:vAlign w:val="center"/>
+          </w:tcPr>
+          <w:p>
+            <w:pPr>
+              <w:pStyle w:val="table-text"/>
+              <w:keepNext/>
+              <w:rPr>
+                <w:rFonts w:ascii="Arial" w:hAnsi="Arial" w:cs="Arial"/>
+                <w:sz w:val="20"/>
+                <w:szCs w:val="20"/>
+              </w:rPr>
+            </w:pPr>
+            <w:r>
+              <w:rPr>
+                <w:rFonts w:ascii="Arial" w:hAnsi="Arial" w:cs="Arial"/>
+                <w:sz w:val="20"/>
+                <w:szCs w:val="20"/>
+              </w:rPr>
+              <w:t>R</w:t>
+            </w:r>
+          </w:p>
+        </w:tc>
+        <w:tc>
+          <w:tcPr>
+            <w:tcW w:w="5656" w:type="dxa"/>
+            <w:shd w:val="clear" w:color="auto" w:fill="C6D9F1" w:themeFill="text2" w:themeFillTint="33"/>
+            <w:vAlign w:val="center"/>
+          </w:tcPr>
+          <w:p>
+            <w:pPr>
+              <w:pStyle w:val="table-text-left"/>
+              <w:keepNext/>
+              <w:jc w:val="both"/>
+              <w:rPr>
+                <w:rFonts w:ascii="Arial" w:hAnsi="Arial" w:cs="Arial"/>
+                <w:sz w:val="20"/>
+                <w:szCs w:val="20"/>
+              </w:rPr>
+            </w:pPr>
+            <w:r>
+              <w:rPr>
+                <w:rFonts w:ascii="Arial" w:hAnsi="Arial" w:cs="Arial"/>
+                <w:sz w:val="20"/>
+                <w:szCs w:val="20"/>
+              </w:rPr>
+              <w:t>Lower 16 bits of the Decimation RAM.</w:t>
+            </w:r>
+            <w:r>
+              <w:rPr>
+                <w:rFonts w:ascii="Arial" w:hAnsi="Arial" w:cs="Arial"/>
+                <w:sz w:val="20"/>
+                <w:szCs w:val="20"/>
+              </w:rPr>
+              <w:t xml:space="preserve"> </w:t>
+            </w:r>
+            <w:r>
+              <w:rPr>
+                <w:rFonts w:ascii="Arial" w:hAnsi="Arial" w:cs="Arial"/>
+                <w:color w:val="FF0000"/>
+                <w:sz w:val="20"/>
+                <w:szCs w:val="20"/>
+              </w:rPr>
+              <w:t>NOTE: This RAM does not appear to be readable from the Wishbone interface.</w:t>
+            </w:r>
+          </w:p>
+        </w:tc>
+      </w:tr>
+    </w:tbl>
+    <w:p/>
+    <w:p>
+      <w:pPr>
+        <w:pStyle w:val="Heading3"/>
+      </w:pPr>
+      <w:bookmarkStart w:id="31" w:name="_Toc506908509"/>
+      <w:r>
+        <w:lastRenderedPageBreak/>
+        <w:t xml:space="preserve"> I2S Enable Register(</w:t>
+      </w:r>
+      <w:r>
+        <w:rPr>
+          <w:rFonts w:ascii="Times New Roman" w:hAnsi="Times New Roman"/>
+        </w:rPr>
         <w:t>0x1000</w:t>
       </w:r>
-      <w:proofErr w:type="gramEnd"/>
+      <w:r>
+        <w:t>)</w:t>
+      </w:r>
+      <w:bookmarkEnd w:id="31"/>
+    </w:p>
+    <w:p>
+      <w:pPr>
+        <w:pStyle w:val="body"/>
+        <w:keepNext/>
+        <w:rPr>
+          <w:rFonts w:ascii="Times New Roman" w:hAnsi="Times New Roman" w:cs="Times New Roman"/>
+          <w:sz w:val="22"/>
+        </w:rPr>
+      </w:pPr>
+      <w:r>
+        <w:rPr>
+          <w:rFonts w:ascii="Times New Roman" w:hAnsi="Times New Roman" w:cs="Times New Roman"/>
+          <w:sz w:val="22"/>
+        </w:rPr>
+        <w:t>Register Address location: 0x1000</w:t>
+      </w:r>
     </w:p>
     <w:p>
       <w:pPr>
@@ -5194,7 +5616,6 @@
                 <w:szCs w:val="20"/>
               </w:rPr>
             </w:pPr>
-            <w:proofErr w:type="spellStart"/>
             <w:r>
               <w:rPr>
                 <w:rFonts w:ascii="Arial" w:hAnsi="Arial" w:cs="Arial"/>
@@ -5204,7 +5625,6 @@
               </w:rPr>
               <w:t>ACSLIP_ena</w:t>
             </w:r>
-            <w:proofErr w:type="spellEnd"/>
             <w:r>
               <w:rPr>
                 <w:rFonts w:ascii="Arial" w:hAnsi="Arial" w:cs="Arial"/>
@@ -5616,7 +6036,7 @@
       <w:pPr>
         <w:pStyle w:val="Heading3"/>
       </w:pPr>
-      <w:bookmarkStart w:id="31" w:name="_Toc506908510"/>
+      <w:bookmarkStart w:id="32" w:name="_Toc506908510"/>
       <w:r>
         <w:lastRenderedPageBreak/>
         <w:t>ACSLIP Reset Register(</w:t>
@@ -5627,7 +6047,7 @@
         </w:rPr>
         <w:t>0x1004)</w:t>
       </w:r>
-      <w:bookmarkEnd w:id="31"/>
+      <w:bookmarkEnd w:id="32"/>
     </w:p>
     <w:p>
       <w:pPr>
@@ -5643,17 +6063,8 @@
           <w:rFonts w:ascii="Times New Roman" w:hAnsi="Times New Roman" w:cs="Times New Roman"/>
           <w:sz w:val="22"/>
         </w:rPr>
-        <w:t xml:space="preserve">Register Address location: </w:t>
-      </w:r>
-      <w:proofErr w:type="gramStart"/>
-      <w:r>
-        <w:rPr>
-          <w:rFonts w:ascii="Times New Roman" w:hAnsi="Times New Roman" w:cs="Times New Roman"/>
-          <w:sz w:val="22"/>
-        </w:rPr>
-        <w:t>0x1004</w:t>
-      </w:r>
-      <w:proofErr w:type="gramEnd"/>
+        <w:t>Register Address location: 0x1004</w:t>
+      </w:r>
     </w:p>
     <w:p>
       <w:pPr>
@@ -6132,7 +6543,7 @@
       <w:pPr>
         <w:pStyle w:val="Heading3"/>
       </w:pPr>
-      <w:bookmarkStart w:id="32" w:name="_Toc506908511"/>
+      <w:bookmarkStart w:id="33" w:name="_Toc506908511"/>
       <w:r>
         <w:t>Interrupt Status Register(</w:t>
       </w:r>
@@ -6142,7 +6553,7 @@
         </w:rPr>
         <w:t>0x1008)</w:t>
       </w:r>
-      <w:bookmarkEnd w:id="32"/>
+      <w:bookmarkEnd w:id="33"/>
     </w:p>
     <w:p>
       <w:pPr>
@@ -6158,17 +6569,8 @@
           <w:rFonts w:ascii="Times New Roman" w:hAnsi="Times New Roman" w:cs="Times New Roman"/>
           <w:sz w:val="22"/>
         </w:rPr>
-        <w:t xml:space="preserve">Register Address location: </w:t>
-      </w:r>
-      <w:proofErr w:type="gramStart"/>
-      <w:r>
-        <w:rPr>
-          <w:rFonts w:ascii="Times New Roman" w:hAnsi="Times New Roman" w:cs="Times New Roman"/>
-          <w:sz w:val="22"/>
-        </w:rPr>
-        <w:t>0x1008</w:t>
-      </w:r>
-      <w:proofErr w:type="gramEnd"/>
+        <w:t>Register Address location: 0x1008</w:t>
+      </w:r>
     </w:p>
     <w:p>
       <w:pPr>
@@ -7128,7 +7530,7 @@
       <w:pPr>
         <w:pStyle w:val="Heading3"/>
       </w:pPr>
-      <w:bookmarkStart w:id="33" w:name="_Toc506908512"/>
+      <w:bookmarkStart w:id="34" w:name="_Toc506908512"/>
       <w:r>
         <w:lastRenderedPageBreak/>
         <w:t>Interrupt Enable Register(</w:t>
@@ -7139,7 +7541,7 @@
         </w:rPr>
         <w:t>0x100C)</w:t>
       </w:r>
-      <w:bookmarkEnd w:id="33"/>
+      <w:bookmarkEnd w:id="34"/>
     </w:p>
     <w:p>
       <w:pPr>
@@ -7155,17 +7557,8 @@
           <w:rFonts w:ascii="Times New Roman" w:hAnsi="Times New Roman" w:cs="Times New Roman"/>
           <w:sz w:val="22"/>
         </w:rPr>
-        <w:t xml:space="preserve">Register Address location: </w:t>
-      </w:r>
-      <w:proofErr w:type="gramStart"/>
-      <w:r>
-        <w:rPr>
-          <w:rFonts w:ascii="Times New Roman" w:hAnsi="Times New Roman" w:cs="Times New Roman"/>
-          <w:sz w:val="22"/>
-        </w:rPr>
-        <w:t>0x100C</w:t>
-      </w:r>
-      <w:proofErr w:type="gramEnd"/>
+        <w:t>Register Address location: 0x100C</w:t>
+      </w:r>
     </w:p>
     <w:p>
       <w:pPr>
@@ -7583,18 +7976,8 @@
                 <w:sz w:val="20"/>
                 <w:szCs w:val="20"/>
               </w:rPr>
-              <w:t xml:space="preserve">ACSLIP timer interrupt </w:t>
-            </w:r>
-            <w:proofErr w:type="gramStart"/>
-            <w:r>
-              <w:rPr>
-                <w:rFonts w:ascii="Arial" w:hAnsi="Arial" w:cs="Arial"/>
-                <w:sz w:val="20"/>
-                <w:szCs w:val="20"/>
-              </w:rPr>
-              <w:t>Enable</w:t>
-            </w:r>
-            <w:proofErr w:type="gramEnd"/>
+              <w:t>ACSLIP timer interrupt Enable</w:t>
+            </w:r>
           </w:p>
           <w:p>
             <w:pPr>
@@ -7613,18 +7996,8 @@
                 <w:sz w:val="20"/>
                 <w:szCs w:val="20"/>
               </w:rPr>
-              <w:t xml:space="preserve">0 – </w:t>
-            </w:r>
-            <w:proofErr w:type="gramStart"/>
-            <w:r>
-              <w:rPr>
-                <w:rFonts w:ascii="Arial" w:hAnsi="Arial" w:cs="Arial"/>
-                <w:sz w:val="20"/>
-                <w:szCs w:val="20"/>
-              </w:rPr>
-              <w:t>disable</w:t>
-            </w:r>
-            <w:proofErr w:type="gramEnd"/>
+              <w:t>0 – disable</w:t>
+            </w:r>
           </w:p>
           <w:p>
             <w:pPr>
@@ -7751,18 +8124,8 @@
                 <w:sz w:val="20"/>
                 <w:szCs w:val="20"/>
               </w:rPr>
-              <w:t xml:space="preserve">I2S Clock stopped interrupt </w:t>
-            </w:r>
-            <w:proofErr w:type="gramStart"/>
-            <w:r>
-              <w:rPr>
-                <w:rFonts w:ascii="Arial" w:hAnsi="Arial" w:cs="Arial"/>
-                <w:sz w:val="20"/>
-                <w:szCs w:val="20"/>
-              </w:rPr>
-              <w:t>Enable</w:t>
-            </w:r>
-            <w:proofErr w:type="gramEnd"/>
+              <w:t>I2S Clock stopped interrupt Enable</w:t>
+            </w:r>
           </w:p>
           <w:p>
             <w:pPr>
@@ -7781,18 +8144,8 @@
                 <w:sz w:val="20"/>
                 <w:szCs w:val="20"/>
               </w:rPr>
-              <w:t xml:space="preserve">0 – </w:t>
-            </w:r>
-            <w:proofErr w:type="gramStart"/>
-            <w:r>
-              <w:rPr>
-                <w:rFonts w:ascii="Arial" w:hAnsi="Arial" w:cs="Arial"/>
-                <w:sz w:val="20"/>
-                <w:szCs w:val="20"/>
-              </w:rPr>
-              <w:t>disable</w:t>
-            </w:r>
-            <w:proofErr w:type="gramEnd"/>
+              <w:t>0 – disable</w:t>
+            </w:r>
           </w:p>
           <w:p>
             <w:pPr>
@@ -7939,18 +8292,8 @@
                 <w:sz w:val="20"/>
                 <w:szCs w:val="20"/>
               </w:rPr>
-              <w:t xml:space="preserve">0 – </w:t>
-            </w:r>
-            <w:proofErr w:type="gramStart"/>
-            <w:r>
-              <w:rPr>
-                <w:rFonts w:ascii="Arial" w:hAnsi="Arial" w:cs="Arial"/>
-                <w:sz w:val="20"/>
-                <w:szCs w:val="20"/>
-              </w:rPr>
-              <w:t>disable</w:t>
-            </w:r>
-            <w:proofErr w:type="gramEnd"/>
+              <w:t>0 – disable</w:t>
+            </w:r>
           </w:p>
           <w:p>
             <w:pPr>
@@ -8097,18 +8440,8 @@
                 <w:sz w:val="20"/>
                 <w:szCs w:val="20"/>
               </w:rPr>
-              <w:t xml:space="preserve">0 – </w:t>
-            </w:r>
-            <w:proofErr w:type="gramStart"/>
-            <w:r>
-              <w:rPr>
-                <w:rFonts w:ascii="Arial" w:hAnsi="Arial" w:cs="Arial"/>
-                <w:sz w:val="20"/>
-                <w:szCs w:val="20"/>
-              </w:rPr>
-              <w:t>disable</w:t>
-            </w:r>
-            <w:proofErr w:type="gramEnd"/>
+              <w:t>0 – disable</w:t>
+            </w:r>
           </w:p>
           <w:p>
             <w:pPr>
@@ -8241,23 +8574,13 @@
                 <w:szCs w:val="20"/>
               </w:rPr>
             </w:pPr>
-            <w:proofErr w:type="spellStart"/>
-            <w:r>
-              <w:rPr>
-                <w:rFonts w:ascii="Arial" w:hAnsi="Arial" w:cs="Arial"/>
-                <w:sz w:val="20"/>
-                <w:szCs w:val="20"/>
-              </w:rPr>
-              <w:t>Dma</w:t>
-            </w:r>
-            <w:proofErr w:type="spellEnd"/>
-            <w:r>
-              <w:rPr>
-                <w:rFonts w:ascii="Arial" w:hAnsi="Arial" w:cs="Arial"/>
-                <w:sz w:val="20"/>
-                <w:szCs w:val="20"/>
-              </w:rPr>
-              <w:t xml:space="preserve"> done interrupt.</w:t>
+            <w:r>
+              <w:rPr>
+                <w:rFonts w:ascii="Arial" w:hAnsi="Arial" w:cs="Arial"/>
+                <w:sz w:val="20"/>
+                <w:szCs w:val="20"/>
+              </w:rPr>
+              <w:t>Dma done interrupt.</w:t>
             </w:r>
           </w:p>
           <w:p>
@@ -8277,18 +8600,8 @@
                 <w:sz w:val="20"/>
                 <w:szCs w:val="20"/>
               </w:rPr>
-              <w:t xml:space="preserve">0 – </w:t>
-            </w:r>
-            <w:proofErr w:type="gramStart"/>
-            <w:r>
-              <w:rPr>
-                <w:rFonts w:ascii="Arial" w:hAnsi="Arial" w:cs="Arial"/>
-                <w:sz w:val="20"/>
-                <w:szCs w:val="20"/>
-              </w:rPr>
-              <w:t>disable</w:t>
-            </w:r>
-            <w:proofErr w:type="gramEnd"/>
+              <w:t>0 – disable</w:t>
+            </w:r>
           </w:p>
           <w:p>
             <w:pPr>
@@ -8319,20 +8632,20 @@
       <w:pPr>
         <w:pStyle w:val="Heading3"/>
       </w:pPr>
-      <w:bookmarkStart w:id="34" w:name="_Toc504953567"/>
-      <w:bookmarkStart w:id="35" w:name="_Toc504953756"/>
-      <w:bookmarkStart w:id="36" w:name="_Toc504953600"/>
-      <w:bookmarkStart w:id="37" w:name="_Toc504953789"/>
-      <w:bookmarkStart w:id="38" w:name="_Toc504953604"/>
-      <w:bookmarkStart w:id="39" w:name="_Toc504953793"/>
-      <w:bookmarkStart w:id="40" w:name="_Toc506908513"/>
-      <w:bookmarkStart w:id="41" w:name="_Toc53655520"/>
-      <w:bookmarkEnd w:id="34"/>
+      <w:bookmarkStart w:id="35" w:name="_Toc504953567"/>
+      <w:bookmarkStart w:id="36" w:name="_Toc504953756"/>
+      <w:bookmarkStart w:id="37" w:name="_Toc504953600"/>
+      <w:bookmarkStart w:id="38" w:name="_Toc504953789"/>
+      <w:bookmarkStart w:id="39" w:name="_Toc504953604"/>
+      <w:bookmarkStart w:id="40" w:name="_Toc504953793"/>
+      <w:bookmarkStart w:id="41" w:name="_Toc506908513"/>
+      <w:bookmarkStart w:id="42" w:name="_Toc53655520"/>
       <w:bookmarkEnd w:id="35"/>
       <w:bookmarkEnd w:id="36"/>
       <w:bookmarkEnd w:id="37"/>
       <w:bookmarkEnd w:id="38"/>
       <w:bookmarkEnd w:id="39"/>
+      <w:bookmarkEnd w:id="40"/>
       <w:r>
         <w:t>Decimation Rx FIFO Status Register(</w:t>
       </w:r>
@@ -8342,7 +8655,7 @@
         </w:rPr>
         <w:t>0x1010)</w:t>
       </w:r>
-      <w:bookmarkEnd w:id="40"/>
+      <w:bookmarkEnd w:id="41"/>
     </w:p>
     <w:p>
       <w:pPr>
@@ -8358,17 +8671,8 @@
           <w:rFonts w:ascii="Times New Roman" w:hAnsi="Times New Roman" w:cs="Times New Roman"/>
           <w:sz w:val="22"/>
         </w:rPr>
-        <w:t xml:space="preserve">Register Address location: </w:t>
-      </w:r>
-      <w:proofErr w:type="gramStart"/>
-      <w:r>
-        <w:rPr>
-          <w:rFonts w:ascii="Times New Roman" w:hAnsi="Times New Roman" w:cs="Times New Roman"/>
-          <w:sz w:val="22"/>
-        </w:rPr>
-        <w:t>0x1010</w:t>
-      </w:r>
-      <w:proofErr w:type="gramEnd"/>
+        <w:t>Register Address location: 0x1010</w:t>
+      </w:r>
     </w:p>
     <w:p>
       <w:pPr>
@@ -8401,15 +8705,7 @@
       </w:r>
       <w:r>
         <w:noBreakHyphen/>
-        <w:t xml:space="preserve">8: Decimation Rx </w:t>
-      </w:r>
-      <w:proofErr w:type="spellStart"/>
-      <w:r>
-        <w:t>Fifo</w:t>
-      </w:r>
-      <w:proofErr w:type="spellEnd"/>
-      <w:r>
-        <w:t xml:space="preserve"> Status register</w:t>
+        <w:t>8: Decimation Rx Fifo Status register</w:t>
       </w:r>
     </w:p>
     <w:tbl>
@@ -8668,25 +8964,7 @@
                 <w:sz w:val="20"/>
                 <w:szCs w:val="20"/>
               </w:rPr>
-              <w:t xml:space="preserve">Decimation </w:t>
-            </w:r>
-            <w:proofErr w:type="spellStart"/>
-            <w:r>
-              <w:rPr>
-                <w:rFonts w:ascii="Arial" w:hAnsi="Arial" w:cs="Arial"/>
-                <w:sz w:val="20"/>
-                <w:szCs w:val="20"/>
-              </w:rPr>
-              <w:t>fifo</w:t>
-            </w:r>
-            <w:proofErr w:type="spellEnd"/>
-            <w:r>
-              <w:rPr>
-                <w:rFonts w:ascii="Arial" w:hAnsi="Arial" w:cs="Arial"/>
-                <w:sz w:val="20"/>
-                <w:szCs w:val="20"/>
-              </w:rPr>
-              <w:t xml:space="preserve"> status register </w:t>
+              <w:t xml:space="preserve">Decimation fifo status register </w:t>
             </w:r>
           </w:p>
         </w:tc>
@@ -8709,7 +8987,6 @@
                 <w:szCs w:val="20"/>
               </w:rPr>
             </w:pPr>
-            <w:proofErr w:type="spellStart"/>
             <w:r>
               <w:rPr>
                 <w:rFonts w:ascii="Arial" w:hAnsi="Arial" w:cs="Arial"/>
@@ -8718,7 +8995,6 @@
               </w:rPr>
               <w:t>DRxFIFOFUL</w:t>
             </w:r>
-            <w:proofErr w:type="spellEnd"/>
           </w:p>
         </w:tc>
         <w:tc>
@@ -8819,7 +9095,6 @@
                 <w:szCs w:val="20"/>
               </w:rPr>
             </w:pPr>
-            <w:proofErr w:type="spellStart"/>
             <w:r>
               <w:rPr>
                 <w:rFonts w:ascii="Arial" w:hAnsi="Arial" w:cs="Arial"/>
@@ -8828,7 +9103,6 @@
               </w:rPr>
               <w:t>DRxFIFOEMP</w:t>
             </w:r>
-            <w:proofErr w:type="spellEnd"/>
           </w:p>
         </w:tc>
         <w:tc>
@@ -8932,7 +9206,6 @@
                 <w:szCs w:val="20"/>
               </w:rPr>
             </w:pPr>
-            <w:proofErr w:type="spellStart"/>
             <w:r>
               <w:rPr>
                 <w:rFonts w:ascii="Arial" w:hAnsi="Arial" w:cs="Arial"/>
@@ -8941,7 +9214,6 @@
               </w:rPr>
               <w:t>DRxFIFOLVL</w:t>
             </w:r>
-            <w:proofErr w:type="spellEnd"/>
           </w:p>
         </w:tc>
         <w:tc>
@@ -9043,7 +9315,7 @@
       <w:pPr>
         <w:pStyle w:val="Heading3"/>
       </w:pPr>
-      <w:bookmarkStart w:id="42" w:name="_Toc506908514"/>
+      <w:bookmarkStart w:id="43" w:name="_Toc506908514"/>
       <w:r>
         <w:lastRenderedPageBreak/>
         <w:t>Decimation Rx FIFO Data Register(</w:t>
@@ -9054,7 +9326,7 @@
         </w:rPr>
         <w:t>0x1014)</w:t>
       </w:r>
-      <w:bookmarkEnd w:id="42"/>
+      <w:bookmarkEnd w:id="43"/>
     </w:p>
     <w:p>
       <w:pPr>
@@ -9070,17 +9342,8 @@
           <w:rFonts w:ascii="Times New Roman" w:hAnsi="Times New Roman" w:cs="Times New Roman"/>
           <w:sz w:val="22"/>
         </w:rPr>
-        <w:t xml:space="preserve">Register Address location: </w:t>
-      </w:r>
-      <w:proofErr w:type="gramStart"/>
-      <w:r>
-        <w:rPr>
-          <w:rFonts w:ascii="Times New Roman" w:hAnsi="Times New Roman" w:cs="Times New Roman"/>
-          <w:sz w:val="22"/>
-        </w:rPr>
-        <w:t>0x1014</w:t>
-      </w:r>
-      <w:proofErr w:type="gramEnd"/>
+        <w:t>Register Address location: 0x1014</w:t>
+      </w:r>
     </w:p>
     <w:p>
       <w:pPr>
@@ -9113,15 +9376,7 @@
       </w:r>
       <w:r>
         <w:noBreakHyphen/>
-        <w:t xml:space="preserve">8: Decimation Rx </w:t>
-      </w:r>
-      <w:proofErr w:type="spellStart"/>
-      <w:r>
-        <w:t>Fifo</w:t>
-      </w:r>
-      <w:proofErr w:type="spellEnd"/>
-      <w:r>
-        <w:t xml:space="preserve"> Data register</w:t>
+        <w:t>8: Decimation Rx Fifo Data register</w:t>
       </w:r>
     </w:p>
     <w:tbl>
@@ -9514,7 +9769,7 @@
       <w:pPr>
         <w:pStyle w:val="Heading3"/>
       </w:pPr>
-      <w:bookmarkStart w:id="43" w:name="_Toc506908515"/>
+      <w:bookmarkStart w:id="44" w:name="_Toc506908515"/>
       <w:r>
         <w:t>ACSLIP</w:t>
       </w:r>
@@ -9527,7 +9782,7 @@
         </w:rPr>
         <w:t>0x1018)</w:t>
       </w:r>
-      <w:bookmarkEnd w:id="43"/>
+      <w:bookmarkEnd w:id="44"/>
       <w:r>
         <w:rPr>
           <w:rFonts w:ascii="Times New Roman" w:hAnsi="Times New Roman"/>
@@ -9549,17 +9804,8 @@
           <w:rFonts w:ascii="Times New Roman" w:hAnsi="Times New Roman" w:cs="Times New Roman"/>
           <w:sz w:val="22"/>
         </w:rPr>
-        <w:t xml:space="preserve">Register Address location: </w:t>
-      </w:r>
-      <w:proofErr w:type="gramStart"/>
-      <w:r>
-        <w:rPr>
-          <w:rFonts w:ascii="Times New Roman" w:hAnsi="Times New Roman" w:cs="Times New Roman"/>
-          <w:sz w:val="22"/>
-        </w:rPr>
-        <w:t>0x1018</w:t>
-      </w:r>
-      <w:proofErr w:type="gramEnd"/>
+        <w:t>Register Address location: 0x1018</w:t>
+      </w:r>
     </w:p>
     <w:p>
       <w:pPr>
@@ -9609,13 +9855,8 @@
       </w:r>
       <w:r>
         <w:noBreakHyphen/>
-        <w:t xml:space="preserve">8: ACSLIP </w:t>
-      </w:r>
-      <w:proofErr w:type="gramStart"/>
-      <w:r>
-        <w:t>register</w:t>
-      </w:r>
-      <w:proofErr w:type="gramEnd"/>
+        <w:t>8: ACSLIP register</w:t>
+      </w:r>
     </w:p>
     <w:tbl>
       <w:tblPr>
@@ -9907,17 +10148,9 @@
       <w:pPr>
         <w:pStyle w:val="Heading3"/>
       </w:pPr>
-      <w:bookmarkStart w:id="44" w:name="_Toc506908516"/>
-      <w:r>
-        <w:t xml:space="preserve">Decimation </w:t>
-      </w:r>
-      <w:proofErr w:type="spellStart"/>
-      <w:r>
-        <w:t>Fifo</w:t>
-      </w:r>
-      <w:proofErr w:type="spellEnd"/>
-      <w:r>
-        <w:t xml:space="preserve"> Reset(</w:t>
+      <w:bookmarkStart w:id="45" w:name="_Toc506908516"/>
+      <w:r>
+        <w:t>Decimation Fifo Reset(</w:t>
       </w:r>
       <w:r>
         <w:rPr>
@@ -9928,7 +10161,7 @@
       <w:r>
         <w:t>)</w:t>
       </w:r>
-      <w:bookmarkEnd w:id="44"/>
+      <w:bookmarkEnd w:id="45"/>
     </w:p>
     <w:p>
       <w:pPr>
@@ -9944,17 +10177,8 @@
           <w:rFonts w:ascii="Times New Roman" w:hAnsi="Times New Roman" w:cs="Times New Roman"/>
           <w:sz w:val="22"/>
         </w:rPr>
-        <w:t xml:space="preserve">Register Address location: </w:t>
-      </w:r>
-      <w:proofErr w:type="gramStart"/>
-      <w:r>
-        <w:rPr>
-          <w:rFonts w:ascii="Times New Roman" w:hAnsi="Times New Roman" w:cs="Times New Roman"/>
-          <w:sz w:val="22"/>
-        </w:rPr>
-        <w:t>0x101C</w:t>
-      </w:r>
-      <w:proofErr w:type="gramEnd"/>
+        <w:t>Register Address location: 0x101C</w:t>
+      </w:r>
     </w:p>
     <w:p>
       <w:pPr>
@@ -10257,7 +10481,7 @@
       <w:pPr>
         <w:pStyle w:val="Heading3"/>
       </w:pPr>
-      <w:bookmarkStart w:id="45" w:name="_Toc506908517"/>
+      <w:bookmarkStart w:id="46" w:name="_Toc506908517"/>
       <w:r>
         <w:lastRenderedPageBreak/>
         <w:t>DMA Enable Register(</w:t>
@@ -10268,7 +10492,7 @@
         </w:rPr>
         <w:t>0x1020)</w:t>
       </w:r>
-      <w:bookmarkEnd w:id="45"/>
+      <w:bookmarkEnd w:id="46"/>
     </w:p>
     <w:p>
       <w:pPr>
@@ -10284,17 +10508,8 @@
           <w:rFonts w:ascii="Times New Roman" w:hAnsi="Times New Roman" w:cs="Times New Roman"/>
           <w:sz w:val="22"/>
         </w:rPr>
-        <w:t xml:space="preserve">Register Address location: </w:t>
-      </w:r>
-      <w:proofErr w:type="gramStart"/>
-      <w:r>
-        <w:rPr>
-          <w:rFonts w:ascii="Times New Roman" w:hAnsi="Times New Roman" w:cs="Times New Roman"/>
-          <w:sz w:val="22"/>
-        </w:rPr>
-        <w:t>0x1020</w:t>
-      </w:r>
-      <w:proofErr w:type="gramEnd"/>
+        <w:t>Register Address location: 0x1020</w:t>
+      </w:r>
     </w:p>
     <w:p>
       <w:pPr>
@@ -10706,18 +10921,8 @@
                 <w:sz w:val="20"/>
                 <w:szCs w:val="20"/>
               </w:rPr>
-              <w:t xml:space="preserve">0 - </w:t>
-            </w:r>
-            <w:proofErr w:type="gramStart"/>
-            <w:r>
-              <w:rPr>
-                <w:rFonts w:ascii="Arial" w:hAnsi="Arial" w:cs="Arial"/>
-                <w:sz w:val="20"/>
-                <w:szCs w:val="20"/>
-              </w:rPr>
-              <w:t>Disable</w:t>
-            </w:r>
-            <w:proofErr w:type="gramEnd"/>
+              <w:t>0 - Disable</w:t>
+            </w:r>
           </w:p>
           <w:p>
             <w:pPr>
@@ -10736,18 +10941,8 @@
                 <w:sz w:val="20"/>
                 <w:szCs w:val="20"/>
               </w:rPr>
-              <w:t xml:space="preserve">1 – </w:t>
-            </w:r>
-            <w:proofErr w:type="gramStart"/>
-            <w:r>
-              <w:rPr>
-                <w:rFonts w:ascii="Arial" w:hAnsi="Arial" w:cs="Arial"/>
-                <w:sz w:val="20"/>
-                <w:szCs w:val="20"/>
-              </w:rPr>
-              <w:t>Enable</w:t>
-            </w:r>
-            <w:proofErr w:type="gramEnd"/>
+              <w:t>1 – Enable</w:t>
+            </w:r>
           </w:p>
           <w:p>
             <w:pPr>
@@ -10776,7 +10971,7 @@
       <w:pPr>
         <w:pStyle w:val="Heading3"/>
       </w:pPr>
-      <w:bookmarkStart w:id="46" w:name="_Toc506908518"/>
+      <w:bookmarkStart w:id="47" w:name="_Toc506908518"/>
       <w:r>
         <w:t>DMA Status Register(</w:t>
       </w:r>
@@ -10786,7 +10981,7 @@
         </w:rPr>
         <w:t>0x1024)</w:t>
       </w:r>
-      <w:bookmarkEnd w:id="46"/>
+      <w:bookmarkEnd w:id="47"/>
     </w:p>
     <w:p>
       <w:pPr>
@@ -10802,17 +10997,8 @@
           <w:rFonts w:ascii="Times New Roman" w:hAnsi="Times New Roman" w:cs="Times New Roman"/>
           <w:sz w:val="22"/>
         </w:rPr>
-        <w:t xml:space="preserve">Register Address location: </w:t>
-      </w:r>
-      <w:proofErr w:type="gramStart"/>
-      <w:r>
-        <w:rPr>
-          <w:rFonts w:ascii="Times New Roman" w:hAnsi="Times New Roman" w:cs="Times New Roman"/>
-          <w:sz w:val="22"/>
-        </w:rPr>
-        <w:t>0x1024</w:t>
-      </w:r>
-      <w:proofErr w:type="gramEnd"/>
+        <w:t>Register Address location: 0x1024</w:t>
+      </w:r>
     </w:p>
     <w:p>
       <w:pPr>
@@ -11457,7 +11643,6 @@
                 <w:szCs w:val="20"/>
               </w:rPr>
             </w:pPr>
-            <w:proofErr w:type="spellStart"/>
             <w:r>
               <w:rPr>
                 <w:rFonts w:ascii="Arial" w:hAnsi="Arial" w:cs="Arial"/>
@@ -11466,7 +11651,6 @@
               </w:rPr>
               <w:t>DMA_Busy</w:t>
             </w:r>
-            <w:proofErr w:type="spellEnd"/>
           </w:p>
         </w:tc>
         <w:tc>
@@ -11588,7 +11772,7 @@
         </w:tabs>
         <w:ind w:left="720"/>
       </w:pPr>
-      <w:bookmarkStart w:id="47" w:name="_Toc506908519"/>
+      <w:bookmarkStart w:id="48" w:name="_Toc506908519"/>
       <w:r>
         <w:lastRenderedPageBreak/>
         <w:t>DMA Count Register(</w:t>
@@ -11599,7 +11783,7 @@
         </w:rPr>
         <w:t>0x1028)</w:t>
       </w:r>
-      <w:bookmarkEnd w:id="47"/>
+      <w:bookmarkEnd w:id="48"/>
     </w:p>
     <w:p>
       <w:pPr>
@@ -11615,17 +11799,8 @@
           <w:rFonts w:ascii="Times New Roman" w:hAnsi="Times New Roman" w:cs="Times New Roman"/>
           <w:sz w:val="22"/>
         </w:rPr>
-        <w:t xml:space="preserve">Register Address location: </w:t>
-      </w:r>
-      <w:proofErr w:type="gramStart"/>
-      <w:r>
-        <w:rPr>
-          <w:rFonts w:ascii="Times New Roman" w:hAnsi="Times New Roman" w:cs="Times New Roman"/>
-          <w:sz w:val="22"/>
-        </w:rPr>
-        <w:t>0x1028</w:t>
-      </w:r>
-      <w:proofErr w:type="gramEnd"/>
+        <w:t>Register Address location: 0x1028</w:t>
+      </w:r>
     </w:p>
     <w:p>
       <w:pPr>
@@ -12077,25 +12252,7 @@
                 <w:sz w:val="20"/>
                 <w:szCs w:val="20"/>
               </w:rPr>
-              <w:t xml:space="preserve">FW need to write the DMA count while setting up the SDMA register. This register gives the DMA count in </w:t>
-            </w:r>
-            <w:proofErr w:type="gramStart"/>
-            <w:r>
-              <w:rPr>
-                <w:rFonts w:ascii="Arial" w:hAnsi="Arial" w:cs="Arial"/>
-                <w:sz w:val="20"/>
-                <w:szCs w:val="20"/>
-              </w:rPr>
-              <w:t>16 bit</w:t>
-            </w:r>
-            <w:proofErr w:type="gramEnd"/>
-            <w:r>
-              <w:rPr>
-                <w:rFonts w:ascii="Arial" w:hAnsi="Arial" w:cs="Arial"/>
-                <w:sz w:val="20"/>
-                <w:szCs w:val="20"/>
-              </w:rPr>
-              <w:t xml:space="preserve"> word.</w:t>
+              <w:t>FW need to write the DMA count while setting up the SDMA register. This register gives the DMA count in 16 bit word.</w:t>
             </w:r>
           </w:p>
           <w:p>
@@ -12118,7 +12275,7 @@
       <w:pPr>
         <w:pStyle w:val="Heading3"/>
       </w:pPr>
-      <w:bookmarkStart w:id="48" w:name="_Toc506908520"/>
+      <w:bookmarkStart w:id="49" w:name="_Toc506908520"/>
       <w:r>
         <w:t>ACSLIP Timer(</w:t>
       </w:r>
@@ -12128,7 +12285,7 @@
         </w:rPr>
         <w:t>0x102C)</w:t>
       </w:r>
-      <w:bookmarkEnd w:id="48"/>
+      <w:bookmarkEnd w:id="49"/>
       <w:r>
         <w:rPr>
           <w:rFonts w:ascii="Times New Roman" w:hAnsi="Times New Roman"/>
@@ -12150,17 +12307,8 @@
           <w:rFonts w:ascii="Times New Roman" w:hAnsi="Times New Roman" w:cs="Times New Roman"/>
           <w:sz w:val="22"/>
         </w:rPr>
-        <w:t xml:space="preserve">Register Address location: </w:t>
-      </w:r>
-      <w:proofErr w:type="gramStart"/>
-      <w:r>
-        <w:rPr>
-          <w:rFonts w:ascii="Times New Roman" w:hAnsi="Times New Roman" w:cs="Times New Roman"/>
-          <w:sz w:val="22"/>
-        </w:rPr>
-        <w:t>0x102C</w:t>
-      </w:r>
-      <w:proofErr w:type="gramEnd"/>
+        <w:t>Register Address location: 0x102C</w:t>
+      </w:r>
     </w:p>
     <w:p>
       <w:pPr>
@@ -12577,72 +12725,8 @@
                 <w:sz w:val="20"/>
                 <w:szCs w:val="20"/>
               </w:rPr>
-              <w:t xml:space="preserve">Divisor value for internal 16 </w:t>
-            </w:r>
-            <w:proofErr w:type="spellStart"/>
-            <w:r>
-              <w:rPr>
-                <w:rFonts w:ascii="Arial" w:hAnsi="Arial" w:cs="Arial"/>
-                <w:sz w:val="20"/>
-                <w:szCs w:val="20"/>
-              </w:rPr>
-              <w:t>Khz</w:t>
-            </w:r>
-            <w:proofErr w:type="spellEnd"/>
-            <w:r>
-              <w:rPr>
-                <w:rFonts w:ascii="Arial" w:hAnsi="Arial" w:cs="Arial"/>
-                <w:sz w:val="20"/>
-                <w:szCs w:val="20"/>
-              </w:rPr>
-              <w:t xml:space="preserve"> </w:t>
-            </w:r>
-            <w:proofErr w:type="gramStart"/>
-            <w:r>
-              <w:rPr>
-                <w:rFonts w:ascii="Arial" w:hAnsi="Arial" w:cs="Arial"/>
-                <w:sz w:val="20"/>
-                <w:szCs w:val="20"/>
-              </w:rPr>
-              <w:t>clock(</w:t>
-            </w:r>
-            <w:proofErr w:type="gramEnd"/>
-            <w:r>
-              <w:rPr>
-                <w:rFonts w:ascii="Arial" w:hAnsi="Arial" w:cs="Arial"/>
-                <w:sz w:val="20"/>
-                <w:szCs w:val="20"/>
-              </w:rPr>
-              <w:t xml:space="preserve">). This will act as a reference for generation of ACSLIP interrupt. Default values is 0x1DF (30 </w:t>
-            </w:r>
-            <w:proofErr w:type="spellStart"/>
-            <w:r>
-              <w:rPr>
-                <w:rFonts w:ascii="Arial" w:hAnsi="Arial" w:cs="Arial"/>
-                <w:sz w:val="20"/>
-                <w:szCs w:val="20"/>
-              </w:rPr>
-              <w:t>ms</w:t>
-            </w:r>
-            <w:proofErr w:type="spellEnd"/>
-            <w:r>
-              <w:rPr>
-                <w:rFonts w:ascii="Arial" w:hAnsi="Arial" w:cs="Arial"/>
-                <w:sz w:val="20"/>
-                <w:szCs w:val="20"/>
-              </w:rPr>
-              <w:t xml:space="preserve"> Timer interrupt</w:t>
-            </w:r>
-            <w:proofErr w:type="gramStart"/>
-            <w:r>
-              <w:rPr>
-                <w:rFonts w:ascii="Arial" w:hAnsi="Arial" w:cs="Arial"/>
-                <w:sz w:val="20"/>
-                <w:szCs w:val="20"/>
-              </w:rPr>
-              <w:t>) .</w:t>
-            </w:r>
-            <w:proofErr w:type="gramEnd"/>
+              <w:t>Divisor value for internal 16 Khz clock(). This will act as a reference for generation of ACSLIP interrupt. Default values is 0x1DF (30 ms Timer interrupt) .</w:t>
+            </w:r>
           </w:p>
         </w:tc>
       </w:tr>
@@ -12652,7 +12736,7 @@
       <w:pPr>
         <w:pStyle w:val="Heading3"/>
       </w:pPr>
-      <w:bookmarkStart w:id="49" w:name="_Toc506908521"/>
+      <w:bookmarkStart w:id="50" w:name="_Toc506908521"/>
       <w:r>
         <w:lastRenderedPageBreak/>
         <w:t>FIR Decimation Control Register(</w:t>
@@ -12666,7 +12750,7 @@
       <w:r>
         <w:t>)</w:t>
       </w:r>
-      <w:bookmarkEnd w:id="49"/>
+      <w:bookmarkEnd w:id="50"/>
     </w:p>
     <w:p>
       <w:pPr>
@@ -12682,17 +12766,8 @@
           <w:rFonts w:ascii="Times New Roman" w:hAnsi="Times New Roman" w:cs="Times New Roman"/>
           <w:sz w:val="22"/>
         </w:rPr>
-        <w:t xml:space="preserve">Register Address location: </w:t>
-      </w:r>
-      <w:proofErr w:type="gramStart"/>
-      <w:r>
-        <w:rPr>
-          <w:rFonts w:ascii="Times New Roman" w:hAnsi="Times New Roman" w:cs="Times New Roman"/>
-          <w:sz w:val="22"/>
-        </w:rPr>
-        <w:t>0x1030</w:t>
-      </w:r>
-      <w:proofErr w:type="gramEnd"/>
+        <w:t>Register Address location: 0x1030</w:t>
+      </w:r>
     </w:p>
     <w:p>
       <w:pPr>
@@ -13092,18 +13167,8 @@
                 <w:sz w:val="20"/>
                 <w:szCs w:val="20"/>
               </w:rPr>
-              <w:t xml:space="preserve">0 - </w:t>
-            </w:r>
-            <w:proofErr w:type="gramStart"/>
-            <w:r>
-              <w:rPr>
-                <w:rFonts w:ascii="Arial" w:hAnsi="Arial" w:cs="Arial"/>
-                <w:sz w:val="20"/>
-                <w:szCs w:val="20"/>
-              </w:rPr>
-              <w:t>Disable</w:t>
-            </w:r>
-            <w:proofErr w:type="gramEnd"/>
+              <w:t>0 - Disable</w:t>
+            </w:r>
           </w:p>
           <w:p>
             <w:pPr>
@@ -13242,18 +13307,8 @@
                 <w:sz w:val="20"/>
                 <w:szCs w:val="20"/>
               </w:rPr>
-              <w:t xml:space="preserve">0 - </w:t>
-            </w:r>
-            <w:proofErr w:type="gramStart"/>
-            <w:r>
-              <w:rPr>
-                <w:rFonts w:ascii="Arial" w:hAnsi="Arial" w:cs="Arial"/>
-                <w:sz w:val="20"/>
-                <w:szCs w:val="20"/>
-              </w:rPr>
-              <w:t>Disable</w:t>
-            </w:r>
-            <w:proofErr w:type="gramEnd"/>
+              <w:t>0 - Disable</w:t>
+            </w:r>
           </w:p>
           <w:p>
             <w:pPr>
@@ -13272,18 +13327,8 @@
                 <w:sz w:val="20"/>
                 <w:szCs w:val="20"/>
               </w:rPr>
-              <w:t xml:space="preserve">1 – </w:t>
-            </w:r>
-            <w:proofErr w:type="gramStart"/>
-            <w:r>
-              <w:rPr>
-                <w:rFonts w:ascii="Arial" w:hAnsi="Arial" w:cs="Arial"/>
-                <w:sz w:val="20"/>
-                <w:szCs w:val="20"/>
-              </w:rPr>
-              <w:t>Enable</w:t>
-            </w:r>
-            <w:proofErr w:type="gramEnd"/>
+              <w:t>1 – Enable</w:t>
+            </w:r>
           </w:p>
           <w:p>
             <w:pPr>
@@ -13315,7 +13360,7 @@
       <w:pPr>
         <w:pStyle w:val="Heading3"/>
       </w:pPr>
-      <w:bookmarkStart w:id="50" w:name="_Toc506908522"/>
+      <w:bookmarkStart w:id="51" w:name="_Toc506908522"/>
       <w:r>
         <w:lastRenderedPageBreak/>
         <w:t>Reserved (</w:t>
@@ -13326,7 +13371,7 @@
         </w:rPr>
         <w:t>0x1034)</w:t>
       </w:r>
-      <w:bookmarkEnd w:id="50"/>
+      <w:bookmarkEnd w:id="51"/>
     </w:p>
     <w:p>
       <w:pPr>
@@ -13342,17 +13387,8 @@
           <w:rFonts w:ascii="Times New Roman" w:hAnsi="Times New Roman" w:cs="Times New Roman"/>
           <w:sz w:val="22"/>
         </w:rPr>
-        <w:t xml:space="preserve">Register Address location: </w:t>
-      </w:r>
-      <w:proofErr w:type="gramStart"/>
-      <w:r>
-        <w:rPr>
-          <w:rFonts w:ascii="Times New Roman" w:hAnsi="Times New Roman" w:cs="Times New Roman"/>
-          <w:sz w:val="22"/>
-        </w:rPr>
-        <w:t>0x1034</w:t>
-      </w:r>
-      <w:proofErr w:type="gramEnd"/>
+        <w:t>Register Address location: 0x1034</w:t>
+      </w:r>
     </w:p>
     <w:p>
       <w:pPr>
@@ -13654,7 +13690,7 @@
       <w:pPr>
         <w:pStyle w:val="Heading3"/>
       </w:pPr>
-      <w:bookmarkStart w:id="51" w:name="_Toc506908523"/>
+      <w:bookmarkStart w:id="52" w:name="_Toc506908523"/>
       <w:r>
         <w:t>Reserved(</w:t>
       </w:r>
@@ -13667,7 +13703,7 @@
       <w:r>
         <w:t>)</w:t>
       </w:r>
-      <w:bookmarkEnd w:id="51"/>
+      <w:bookmarkEnd w:id="52"/>
     </w:p>
     <w:p>
       <w:pPr>
@@ -13683,17 +13719,8 @@
           <w:rFonts w:ascii="Times New Roman" w:hAnsi="Times New Roman" w:cs="Times New Roman"/>
           <w:sz w:val="22"/>
         </w:rPr>
-        <w:t xml:space="preserve">Register Address location: </w:t>
-      </w:r>
-      <w:proofErr w:type="gramStart"/>
-      <w:r>
-        <w:rPr>
-          <w:rFonts w:ascii="Times New Roman" w:hAnsi="Times New Roman" w:cs="Times New Roman"/>
-          <w:sz w:val="22"/>
-        </w:rPr>
-        <w:t>0x1038</w:t>
-      </w:r>
-      <w:proofErr w:type="gramEnd"/>
+        <w:t>Register Address location: 0x1038</w:t>
+      </w:r>
     </w:p>
     <w:p>
       <w:pPr>
@@ -13712,7 +13739,7 @@
         <w:t>Reset Value: 0x0</w:t>
       </w:r>
     </w:p>
-    <w:bookmarkEnd w:id="41"/>
+    <w:bookmarkEnd w:id="42"/>
     <w:p>
       <w:pPr>
         <w:pStyle w:val="Caption"/>
@@ -13996,19 +14023,19 @@
       <w:pPr>
         <w:pStyle w:val="Heading3"/>
       </w:pPr>
-      <w:bookmarkStart w:id="52" w:name="_Toc504953669"/>
-      <w:bookmarkStart w:id="53" w:name="_Toc504953858"/>
-      <w:bookmarkStart w:id="54" w:name="_Toc504953673"/>
-      <w:bookmarkStart w:id="55" w:name="_Toc504953862"/>
-      <w:bookmarkStart w:id="56" w:name="_Toc504953692"/>
-      <w:bookmarkStart w:id="57" w:name="_Toc504953881"/>
-      <w:bookmarkStart w:id="58" w:name="_Toc506908524"/>
-      <w:bookmarkEnd w:id="52"/>
+      <w:bookmarkStart w:id="53" w:name="_Toc504953669"/>
+      <w:bookmarkStart w:id="54" w:name="_Toc504953858"/>
+      <w:bookmarkStart w:id="55" w:name="_Toc504953673"/>
+      <w:bookmarkStart w:id="56" w:name="_Toc504953862"/>
+      <w:bookmarkStart w:id="57" w:name="_Toc504953692"/>
+      <w:bookmarkStart w:id="58" w:name="_Toc504953881"/>
+      <w:bookmarkStart w:id="59" w:name="_Toc506908524"/>
       <w:bookmarkEnd w:id="53"/>
       <w:bookmarkEnd w:id="54"/>
       <w:bookmarkEnd w:id="55"/>
       <w:bookmarkEnd w:id="56"/>
       <w:bookmarkEnd w:id="57"/>
+      <w:bookmarkEnd w:id="58"/>
       <w:r>
         <w:t>Reserved(</w:t>
       </w:r>
@@ -14018,7 +14045,7 @@
         </w:rPr>
         <w:t>0x103C-0x13FF)</w:t>
       </w:r>
-      <w:bookmarkEnd w:id="58"/>
+      <w:bookmarkEnd w:id="59"/>
     </w:p>
     <w:p>
       <w:pPr>
@@ -14034,17 +14061,8 @@
           <w:rFonts w:ascii="Times New Roman" w:hAnsi="Times New Roman" w:cs="Times New Roman"/>
           <w:sz w:val="22"/>
         </w:rPr>
-        <w:t>Register Address location: 0x103C-</w:t>
-      </w:r>
-      <w:proofErr w:type="gramStart"/>
-      <w:r>
-        <w:rPr>
-          <w:rFonts w:ascii="Times New Roman" w:hAnsi="Times New Roman" w:cs="Times New Roman"/>
-          <w:sz w:val="22"/>
-        </w:rPr>
-        <w:t>0x13FF</w:t>
-      </w:r>
-      <w:proofErr w:type="gramEnd"/>
+        <w:t>Register Address location: 0x103C-0x13FF</w:t>
+      </w:r>
     </w:p>
     <w:p>
       <w:pPr>
@@ -14347,523 +14365,6 @@
       <w:pPr>
         <w:pStyle w:val="Heading3"/>
       </w:pPr>
-      <w:bookmarkStart w:id="59" w:name="_Toc506908525"/>
-      <w:r>
-        <w:t>FIR I2S 48Khz RAM(</w:t>
-      </w:r>
-      <w:r>
-        <w:rPr>
-          <w:rFonts w:ascii="Times New Roman" w:hAnsi="Times New Roman"/>
-        </w:rPr>
-        <w:t>0x</w:t>
-      </w:r>
-      <w:r>
-        <w:rPr>
-          <w:rFonts w:ascii="Times New Roman" w:hAnsi="Times New Roman"/>
-        </w:rPr>
-        <w:t>1</w:t>
-      </w:r>
-      <w:r>
-        <w:rPr>
-          <w:rFonts w:ascii="Times New Roman" w:hAnsi="Times New Roman"/>
-        </w:rPr>
-        <w:t>800-0x</w:t>
-      </w:r>
-      <w:r>
-        <w:rPr>
-          <w:rFonts w:ascii="Times New Roman" w:hAnsi="Times New Roman"/>
-        </w:rPr>
-        <w:t>1</w:t>
-      </w:r>
-      <w:r>
-        <w:rPr>
-          <w:rFonts w:ascii="Times New Roman" w:hAnsi="Times New Roman"/>
-        </w:rPr>
-        <w:t>FFF)</w:t>
-      </w:r>
-      <w:bookmarkEnd w:id="59"/>
-    </w:p>
-    <w:p>
-      <w:pPr>
-        <w:pStyle w:val="body"/>
-        <w:keepNext/>
-        <w:rPr>
-          <w:rFonts w:ascii="Times New Roman" w:hAnsi="Times New Roman" w:cs="Times New Roman"/>
-          <w:sz w:val="22"/>
-        </w:rPr>
-      </w:pPr>
-      <w:r>
-        <w:rPr>
-          <w:rFonts w:ascii="Times New Roman" w:hAnsi="Times New Roman" w:cs="Times New Roman"/>
-          <w:sz w:val="22"/>
-        </w:rPr>
-        <w:t>Register Address location: 0x</w:t>
-      </w:r>
-      <w:r>
-        <w:rPr>
-          <w:rFonts w:ascii="Times New Roman" w:hAnsi="Times New Roman" w:cs="Times New Roman"/>
-          <w:sz w:val="22"/>
-        </w:rPr>
-        <w:t>1</w:t>
-      </w:r>
-      <w:r>
-        <w:rPr>
-          <w:rFonts w:ascii="Times New Roman" w:hAnsi="Times New Roman" w:cs="Times New Roman"/>
-          <w:sz w:val="22"/>
-        </w:rPr>
-        <w:t>800-</w:t>
-      </w:r>
-      <w:proofErr w:type="gramStart"/>
-      <w:r>
-        <w:rPr>
-          <w:rFonts w:ascii="Times New Roman" w:hAnsi="Times New Roman" w:cs="Times New Roman"/>
-          <w:sz w:val="22"/>
-        </w:rPr>
-        <w:t>0x</w:t>
-      </w:r>
-      <w:r>
-        <w:rPr>
-          <w:rFonts w:ascii="Times New Roman" w:hAnsi="Times New Roman" w:cs="Times New Roman"/>
-          <w:sz w:val="22"/>
-        </w:rPr>
-        <w:t>1</w:t>
-      </w:r>
-      <w:r>
-        <w:rPr>
-          <w:rFonts w:ascii="Times New Roman" w:hAnsi="Times New Roman" w:cs="Times New Roman"/>
-          <w:sz w:val="22"/>
-        </w:rPr>
-        <w:t>FFF</w:t>
-      </w:r>
-      <w:proofErr w:type="gramEnd"/>
-    </w:p>
-    <w:p>
-      <w:pPr>
-        <w:pStyle w:val="body"/>
-        <w:keepNext/>
-        <w:rPr>
-          <w:rFonts w:ascii="Times New Roman" w:hAnsi="Times New Roman" w:cs="Times New Roman"/>
-          <w:sz w:val="22"/>
-        </w:rPr>
-      </w:pPr>
-      <w:r>
-        <w:rPr>
-          <w:rFonts w:ascii="Times New Roman" w:hAnsi="Times New Roman" w:cs="Times New Roman"/>
-          <w:sz w:val="22"/>
-        </w:rPr>
-        <w:t>Reset Value: 0x0</w:t>
-      </w:r>
-    </w:p>
-    <w:p>
-      <w:pPr>
-        <w:pStyle w:val="Caption"/>
-        <w:keepNext/>
-        <w:jc w:val="center"/>
-        <w:rPr>
-          <w:sz w:val="22"/>
-        </w:rPr>
-      </w:pPr>
-      <w:r>
-        <w:t>Table 5</w:t>
-      </w:r>
-      <w:r>
-        <w:noBreakHyphen/>
-        <w:t>12: FIR decimation RAM</w:t>
-      </w:r>
-    </w:p>
-    <w:tbl>
-      <w:tblPr>
-        <w:tblW w:w="0" w:type="auto"/>
-        <w:tblBorders>
-          <w:top w:val="single" w:sz="4" w:space="0" w:color="548DD4"/>
-          <w:left w:val="single" w:sz="4" w:space="0" w:color="548DD4"/>
-          <w:bottom w:val="single" w:sz="4" w:space="0" w:color="548DD4"/>
-          <w:right w:val="single" w:sz="4" w:space="0" w:color="548DD4"/>
-          <w:insideH w:val="single" w:sz="4" w:space="0" w:color="548DD4"/>
-          <w:insideV w:val="single" w:sz="4" w:space="0" w:color="548DD4"/>
-        </w:tblBorders>
-        <w:tblLook w:val="0000" w:firstRow="0" w:lastRow="0" w:firstColumn="0" w:lastColumn="0" w:noHBand="0" w:noVBand="0"/>
-      </w:tblPr>
-      <w:tblGrid>
-        <w:gridCol w:w="2061"/>
-        <w:gridCol w:w="874"/>
-        <w:gridCol w:w="937"/>
-        <w:gridCol w:w="5478"/>
-      </w:tblGrid>
-      <w:tr>
-        <w:tc>
-          <w:tcPr>
-            <w:tcW w:w="2096" w:type="dxa"/>
-            <w:tcBorders>
-              <w:top w:val="single" w:sz="4" w:space="0" w:color="548DD4"/>
-              <w:left w:val="single" w:sz="4" w:space="0" w:color="548DD4"/>
-              <w:bottom w:val="single" w:sz="4" w:space="0" w:color="548DD4"/>
-              <w:right w:val="single" w:sz="4" w:space="0" w:color="548DD4"/>
-            </w:tcBorders>
-            <w:shd w:val="clear" w:color="auto" w:fill="17365D"/>
-            <w:vAlign w:val="center"/>
-          </w:tcPr>
-          <w:p>
-            <w:pPr>
-              <w:pStyle w:val="table-head"/>
-              <w:keepNext/>
-              <w:jc w:val="left"/>
-              <w:rPr>
-                <w:rFonts w:ascii="Arial" w:hAnsi="Arial" w:cs="Arial"/>
-                <w:sz w:val="20"/>
-                <w:szCs w:val="20"/>
-              </w:rPr>
-            </w:pPr>
-            <w:r>
-              <w:rPr>
-                <w:rFonts w:ascii="Arial" w:hAnsi="Arial" w:cs="Arial"/>
-                <w:sz w:val="20"/>
-                <w:szCs w:val="20"/>
-              </w:rPr>
-              <w:t>Name</w:t>
-            </w:r>
-          </w:p>
-        </w:tc>
-        <w:tc>
-          <w:tcPr>
-            <w:tcW w:w="876" w:type="dxa"/>
-            <w:tcBorders>
-              <w:top w:val="single" w:sz="4" w:space="0" w:color="548DD4"/>
-              <w:left w:val="single" w:sz="4" w:space="0" w:color="548DD4"/>
-              <w:bottom w:val="single" w:sz="4" w:space="0" w:color="548DD4"/>
-              <w:right w:val="single" w:sz="4" w:space="0" w:color="548DD4"/>
-            </w:tcBorders>
-            <w:shd w:val="clear" w:color="auto" w:fill="17365D"/>
-            <w:vAlign w:val="center"/>
-          </w:tcPr>
-          <w:p>
-            <w:pPr>
-              <w:pStyle w:val="table-head"/>
-              <w:keepNext/>
-              <w:jc w:val="left"/>
-              <w:rPr>
-                <w:rFonts w:ascii="Arial" w:hAnsi="Arial" w:cs="Arial"/>
-                <w:sz w:val="20"/>
-                <w:szCs w:val="20"/>
-              </w:rPr>
-            </w:pPr>
-            <w:r>
-              <w:rPr>
-                <w:rFonts w:ascii="Arial" w:hAnsi="Arial" w:cs="Arial"/>
-                <w:sz w:val="20"/>
-                <w:szCs w:val="20"/>
-              </w:rPr>
-              <w:t>Bit(s)</w:t>
-            </w:r>
-          </w:p>
-        </w:tc>
-        <w:tc>
-          <w:tcPr>
-            <w:tcW w:w="948" w:type="dxa"/>
-            <w:tcBorders>
-              <w:top w:val="single" w:sz="4" w:space="0" w:color="548DD4"/>
-              <w:left w:val="single" w:sz="4" w:space="0" w:color="548DD4"/>
-              <w:bottom w:val="single" w:sz="4" w:space="0" w:color="548DD4"/>
-              <w:right w:val="single" w:sz="4" w:space="0" w:color="548DD4"/>
-            </w:tcBorders>
-            <w:shd w:val="clear" w:color="auto" w:fill="17365D"/>
-            <w:vAlign w:val="center"/>
-          </w:tcPr>
-          <w:p>
-            <w:pPr>
-              <w:pStyle w:val="table-head"/>
-              <w:keepNext/>
-              <w:jc w:val="left"/>
-              <w:rPr>
-                <w:rFonts w:ascii="Arial" w:hAnsi="Arial" w:cs="Arial"/>
-                <w:sz w:val="20"/>
-                <w:szCs w:val="20"/>
-              </w:rPr>
-            </w:pPr>
-            <w:r>
-              <w:rPr>
-                <w:rFonts w:ascii="Arial" w:hAnsi="Arial" w:cs="Arial"/>
-                <w:sz w:val="20"/>
-                <w:szCs w:val="20"/>
-              </w:rPr>
-              <w:t>Type</w:t>
-            </w:r>
-          </w:p>
-        </w:tc>
-        <w:tc>
-          <w:tcPr>
-            <w:tcW w:w="5656" w:type="dxa"/>
-            <w:tcBorders>
-              <w:top w:val="single" w:sz="4" w:space="0" w:color="548DD4"/>
-              <w:left w:val="single" w:sz="4" w:space="0" w:color="548DD4"/>
-              <w:bottom w:val="single" w:sz="4" w:space="0" w:color="548DD4"/>
-              <w:right w:val="single" w:sz="4" w:space="0" w:color="548DD4"/>
-            </w:tcBorders>
-            <w:shd w:val="clear" w:color="auto" w:fill="17365D"/>
-            <w:vAlign w:val="center"/>
-          </w:tcPr>
-          <w:p>
-            <w:pPr>
-              <w:pStyle w:val="table-head"/>
-              <w:keepNext/>
-              <w:jc w:val="left"/>
-              <w:rPr>
-                <w:rFonts w:ascii="Arial" w:hAnsi="Arial" w:cs="Arial"/>
-                <w:sz w:val="20"/>
-                <w:szCs w:val="20"/>
-              </w:rPr>
-            </w:pPr>
-            <w:r>
-              <w:rPr>
-                <w:rFonts w:ascii="Arial" w:hAnsi="Arial" w:cs="Arial"/>
-                <w:sz w:val="20"/>
-                <w:szCs w:val="20"/>
-              </w:rPr>
-              <w:t>Description</w:t>
-            </w:r>
-          </w:p>
-        </w:tc>
-      </w:tr>
-      <w:tr>
-        <w:tc>
-          <w:tcPr>
-            <w:tcW w:w="2096" w:type="dxa"/>
-            <w:shd w:val="clear" w:color="auto" w:fill="C6D9F1" w:themeFill="text2" w:themeFillTint="33"/>
-            <w:vAlign w:val="center"/>
-          </w:tcPr>
-          <w:p>
-            <w:pPr>
-              <w:pStyle w:val="table-text"/>
-              <w:keepNext/>
-              <w:jc w:val="left"/>
-              <w:rPr>
-                <w:rFonts w:ascii="Arial" w:hAnsi="Arial" w:cs="Arial"/>
-                <w:sz w:val="20"/>
-                <w:szCs w:val="20"/>
-              </w:rPr>
-            </w:pPr>
-            <w:r>
-              <w:rPr>
-                <w:rFonts w:ascii="Arial" w:hAnsi="Arial" w:cs="Arial"/>
-                <w:sz w:val="20"/>
-                <w:szCs w:val="20"/>
-              </w:rPr>
-              <w:t>Reserved</w:t>
-            </w:r>
-          </w:p>
-        </w:tc>
-        <w:tc>
-          <w:tcPr>
-            <w:tcW w:w="876" w:type="dxa"/>
-            <w:shd w:val="clear" w:color="auto" w:fill="C6D9F1" w:themeFill="text2" w:themeFillTint="33"/>
-            <w:vAlign w:val="center"/>
-          </w:tcPr>
-          <w:p>
-            <w:pPr>
-              <w:pStyle w:val="table-text"/>
-              <w:keepNext/>
-              <w:rPr>
-                <w:rFonts w:ascii="Arial" w:hAnsi="Arial" w:cs="Arial"/>
-                <w:sz w:val="20"/>
-                <w:szCs w:val="20"/>
-              </w:rPr>
-            </w:pPr>
-            <w:r>
-              <w:rPr>
-                <w:rFonts w:ascii="Arial" w:hAnsi="Arial" w:cs="Arial"/>
-                <w:sz w:val="20"/>
-                <w:szCs w:val="20"/>
-              </w:rPr>
-              <w:t>[31:16]</w:t>
-            </w:r>
-          </w:p>
-        </w:tc>
-        <w:tc>
-          <w:tcPr>
-            <w:tcW w:w="948" w:type="dxa"/>
-            <w:shd w:val="clear" w:color="auto" w:fill="C6D9F1" w:themeFill="text2" w:themeFillTint="33"/>
-            <w:vAlign w:val="center"/>
-          </w:tcPr>
-          <w:p>
-            <w:pPr>
-              <w:pStyle w:val="table-text"/>
-              <w:keepNext/>
-              <w:rPr>
-                <w:rFonts w:ascii="Arial" w:hAnsi="Arial" w:cs="Arial"/>
-                <w:sz w:val="20"/>
-                <w:szCs w:val="20"/>
-              </w:rPr>
-            </w:pPr>
-            <w:r>
-              <w:rPr>
-                <w:rFonts w:ascii="Arial" w:hAnsi="Arial" w:cs="Arial"/>
-                <w:sz w:val="20"/>
-                <w:szCs w:val="20"/>
-              </w:rPr>
-              <w:t>R</w:t>
-            </w:r>
-          </w:p>
-        </w:tc>
-        <w:tc>
-          <w:tcPr>
-            <w:tcW w:w="5656" w:type="dxa"/>
-            <w:shd w:val="clear" w:color="auto" w:fill="C6D9F1" w:themeFill="text2" w:themeFillTint="33"/>
-            <w:vAlign w:val="center"/>
-          </w:tcPr>
-          <w:p>
-            <w:pPr>
-              <w:pStyle w:val="table-text-left"/>
-              <w:keepNext/>
-              <w:jc w:val="both"/>
-              <w:rPr>
-                <w:rFonts w:ascii="Arial" w:hAnsi="Arial" w:cs="Arial"/>
-                <w:sz w:val="20"/>
-                <w:szCs w:val="20"/>
-              </w:rPr>
-            </w:pPr>
-            <w:r>
-              <w:rPr>
-                <w:rFonts w:ascii="Arial" w:hAnsi="Arial" w:cs="Arial"/>
-                <w:sz w:val="20"/>
-                <w:szCs w:val="20"/>
-              </w:rPr>
-              <w:t xml:space="preserve">Returns 0 </w:t>
-            </w:r>
-          </w:p>
-        </w:tc>
-      </w:tr>
-      <w:tr>
-        <w:tc>
-          <w:tcPr>
-            <w:tcW w:w="2096" w:type="dxa"/>
-            <w:shd w:val="clear" w:color="auto" w:fill="C6D9F1" w:themeFill="text2" w:themeFillTint="33"/>
-            <w:vAlign w:val="center"/>
-          </w:tcPr>
-          <w:p>
-            <w:pPr>
-              <w:pStyle w:val="table-text"/>
-              <w:keepNext/>
-              <w:jc w:val="left"/>
-              <w:rPr>
-                <w:rFonts w:ascii="Arial" w:hAnsi="Arial" w:cs="Arial"/>
-                <w:sz w:val="20"/>
-                <w:szCs w:val="20"/>
-              </w:rPr>
-            </w:pPr>
-            <w:r>
-              <w:rPr>
-                <w:rFonts w:ascii="Arial" w:hAnsi="Arial" w:cs="Arial"/>
-                <w:sz w:val="20"/>
-                <w:szCs w:val="20"/>
-              </w:rPr>
-              <w:t xml:space="preserve">RAW I2S 48Khz </w:t>
-            </w:r>
-            <w:proofErr w:type="gramStart"/>
-            <w:r>
-              <w:rPr>
-                <w:rFonts w:ascii="Arial" w:hAnsi="Arial" w:cs="Arial"/>
-                <w:sz w:val="20"/>
-                <w:szCs w:val="20"/>
-              </w:rPr>
-              <w:t>Data(</w:t>
-            </w:r>
-            <w:proofErr w:type="gramEnd"/>
-            <w:r>
-              <w:rPr>
-                <w:rFonts w:ascii="Arial" w:hAnsi="Arial" w:cs="Arial"/>
-                <w:sz w:val="20"/>
-                <w:szCs w:val="20"/>
-              </w:rPr>
-              <w:t>Non-Decimated)</w:t>
-            </w:r>
-          </w:p>
-        </w:tc>
-        <w:tc>
-          <w:tcPr>
-            <w:tcW w:w="876" w:type="dxa"/>
-            <w:shd w:val="clear" w:color="auto" w:fill="C6D9F1" w:themeFill="text2" w:themeFillTint="33"/>
-            <w:vAlign w:val="center"/>
-          </w:tcPr>
-          <w:p>
-            <w:pPr>
-              <w:pStyle w:val="table-text"/>
-              <w:keepNext/>
-              <w:rPr>
-                <w:rFonts w:ascii="Arial" w:hAnsi="Arial" w:cs="Arial"/>
-                <w:sz w:val="20"/>
-                <w:szCs w:val="20"/>
-              </w:rPr>
-            </w:pPr>
-            <w:r>
-              <w:rPr>
-                <w:rFonts w:ascii="Arial" w:hAnsi="Arial" w:cs="Arial"/>
-                <w:sz w:val="20"/>
-                <w:szCs w:val="20"/>
-              </w:rPr>
-              <w:t>[15:0]</w:t>
-            </w:r>
-          </w:p>
-        </w:tc>
-        <w:tc>
-          <w:tcPr>
-            <w:tcW w:w="948" w:type="dxa"/>
-            <w:shd w:val="clear" w:color="auto" w:fill="C6D9F1" w:themeFill="text2" w:themeFillTint="33"/>
-            <w:vAlign w:val="center"/>
-          </w:tcPr>
-          <w:p>
-            <w:pPr>
-              <w:pStyle w:val="table-text"/>
-              <w:keepNext/>
-              <w:rPr>
-                <w:rFonts w:ascii="Arial" w:hAnsi="Arial" w:cs="Arial"/>
-                <w:sz w:val="20"/>
-                <w:szCs w:val="20"/>
-              </w:rPr>
-            </w:pPr>
-            <w:r>
-              <w:rPr>
-                <w:rFonts w:ascii="Arial" w:hAnsi="Arial" w:cs="Arial"/>
-                <w:sz w:val="20"/>
-                <w:szCs w:val="20"/>
-              </w:rPr>
-              <w:t>R</w:t>
-            </w:r>
-          </w:p>
-        </w:tc>
-        <w:tc>
-          <w:tcPr>
-            <w:tcW w:w="5656" w:type="dxa"/>
-            <w:shd w:val="clear" w:color="auto" w:fill="C6D9F1" w:themeFill="text2" w:themeFillTint="33"/>
-            <w:vAlign w:val="center"/>
-          </w:tcPr>
-          <w:p>
-            <w:pPr>
-              <w:pStyle w:val="table-text-left"/>
-              <w:keepNext/>
-              <w:jc w:val="both"/>
-              <w:rPr>
-                <w:rFonts w:ascii="Arial" w:hAnsi="Arial" w:cs="Arial"/>
-                <w:sz w:val="20"/>
-                <w:szCs w:val="20"/>
-              </w:rPr>
-            </w:pPr>
-            <w:r>
-              <w:rPr>
-                <w:rFonts w:ascii="Arial" w:hAnsi="Arial" w:cs="Arial"/>
-                <w:sz w:val="20"/>
-                <w:szCs w:val="20"/>
-              </w:rPr>
-              <w:t>Lower 16 bits of the Decimation RAM.</w:t>
-            </w:r>
-          </w:p>
-        </w:tc>
-      </w:tr>
-    </w:tbl>
-    <w:p/>
-    <w:p>
-      <w:pPr>
-        <w:pStyle w:val="Heading3"/>
-      </w:pPr>
       <w:bookmarkStart w:id="60" w:name="_Toc504953696"/>
       <w:bookmarkStart w:id="61" w:name="_Toc504953885"/>
       <w:bookmarkStart w:id="62" w:name="_Toc504953698"/>
@@ -14874,7 +14375,6 @@
       <w:bookmarkEnd w:id="62"/>
       <w:bookmarkEnd w:id="63"/>
       <w:r>
-        <w:lastRenderedPageBreak/>
         <w:t>FIR COEFF RAM(</w:t>
       </w:r>
       <w:r>
@@ -14905,7 +14405,13 @@
         <w:rPr>
           <w:rFonts w:ascii="Times New Roman" w:hAnsi="Times New Roman"/>
         </w:rPr>
-        <w:t>FFF)</w:t>
+        <w:t>7</w:t>
+      </w:r>
+      <w:r>
+        <w:rPr>
+          <w:rFonts w:ascii="Times New Roman" w:hAnsi="Times New Roman"/>
+        </w:rPr>
+        <w:t>FF)</w:t>
       </w:r>
       <w:bookmarkEnd w:id="64"/>
     </w:p>
@@ -14937,15 +14443,7 @@
           <w:rFonts w:ascii="Times New Roman" w:hAnsi="Times New Roman" w:cs="Times New Roman"/>
           <w:sz w:val="22"/>
         </w:rPr>
-        <w:t>00-</w:t>
-      </w:r>
-      <w:proofErr w:type="gramStart"/>
-      <w:r>
-        <w:rPr>
-          <w:rFonts w:ascii="Times New Roman" w:hAnsi="Times New Roman" w:cs="Times New Roman"/>
-          <w:sz w:val="22"/>
-        </w:rPr>
-        <w:t>0x</w:t>
+        <w:t>00-0x</w:t>
       </w:r>
       <w:r>
         <w:rPr>
@@ -14959,9 +14457,15 @@
           <w:rFonts w:ascii="Times New Roman" w:hAnsi="Times New Roman" w:cs="Times New Roman"/>
           <w:sz w:val="22"/>
         </w:rPr>
-        <w:t>FFF</w:t>
-      </w:r>
-      <w:proofErr w:type="gramEnd"/>
+        <w:t>7</w:t>
+      </w:r>
+      <w:r>
+        <w:rPr>
+          <w:rFonts w:ascii="Times New Roman" w:hAnsi="Times New Roman" w:cs="Times New Roman"/>
+          <w:sz w:val="22"/>
+        </w:rPr>
+        <w:t>FF</w:t>
+      </w:r>
     </w:p>
     <w:p>
       <w:pPr>
@@ -15513,13 +15017,8 @@
         <w:spacing w:after="0" w:line="240" w:lineRule="auto"/>
       </w:pPr>
       <w:r>
-        <w:t xml:space="preserve">M4 runs the ISR routine to set up the I2S slave to receive the Audio </w:t>
-      </w:r>
-      <w:proofErr w:type="gramStart"/>
-      <w:r>
-        <w:t>data</w:t>
-      </w:r>
-      <w:proofErr w:type="gramEnd"/>
+        <w:t>M4 runs the ISR routine to set up the I2S slave to receive the Audio data</w:t>
+      </w:r>
     </w:p>
     <w:p>
       <w:pPr>
@@ -15536,13 +15035,8 @@
         <w:spacing w:after="0" w:line="240" w:lineRule="auto"/>
       </w:pPr>
       <w:r>
-        <w:t xml:space="preserve">Power on the fabric block if it is in power down </w:t>
-      </w:r>
-      <w:proofErr w:type="gramStart"/>
-      <w:r>
-        <w:t>mode</w:t>
-      </w:r>
-      <w:proofErr w:type="gramEnd"/>
+        <w:t>Power on the fabric block if it is in power down mode</w:t>
+      </w:r>
     </w:p>
     <w:p>
       <w:pPr>
@@ -15605,24 +15099,7 @@
         <w:spacing w:after="0" w:line="240" w:lineRule="auto"/>
       </w:pPr>
       <w:r>
-        <w:lastRenderedPageBreak/>
-        <w:t xml:space="preserve">DREQ will be generated for each 32 bit Decimation data available, the DMA count </w:t>
-      </w:r>
-      <w:proofErr w:type="gramStart"/>
-      <w:r>
-        <w:t>register(</w:t>
-      </w:r>
-      <w:proofErr w:type="gramEnd"/>
-      <w:r>
-        <w:t xml:space="preserve">DCNT 0x1028) is set to default value of 0x1 which indicates availability of one 32 bit data. The register can be set to higher count values as well to do burst transfers of </w:t>
-      </w:r>
-      <w:proofErr w:type="gramStart"/>
-      <w:r>
-        <w:t>32 bit</w:t>
-      </w:r>
-      <w:proofErr w:type="gramEnd"/>
-      <w:r>
-        <w:t xml:space="preserve"> data. </w:t>
+        <w:t xml:space="preserve">DREQ will be generated for each 32 bit Decimation data available, the DMA count register(DCNT 0x1028) is set to default value of 0x1 which indicates availability of one 32 bit data. The register can be set to higher count values as well to do burst transfers of 32 bit data. </w:t>
       </w:r>
     </w:p>
     <w:p>
@@ -15641,13 +15118,8 @@
         <w:spacing w:after="0" w:line="240" w:lineRule="auto"/>
       </w:pPr>
       <w:r>
-        <w:t xml:space="preserve">Destination address, M4SRAM location allocated for Audio buffer incremented on every 32-bit data </w:t>
-      </w:r>
-      <w:proofErr w:type="gramStart"/>
-      <w:r>
-        <w:t>received</w:t>
-      </w:r>
-      <w:proofErr w:type="gramEnd"/>
+        <w:t>Destination address, M4SRAM location allocated for Audio buffer incremented on every 32-bit data received</w:t>
+      </w:r>
     </w:p>
     <w:p/>
     <w:p>
@@ -15660,13 +15132,8 @@
         <w:spacing w:after="0" w:line="240" w:lineRule="auto"/>
       </w:pPr>
       <w:r>
-        <w:t xml:space="preserve">SDMA channel dedicated for this I2S slave path is Channel </w:t>
-      </w:r>
-      <w:proofErr w:type="gramStart"/>
-      <w:r>
-        <w:t>12</w:t>
-      </w:r>
-      <w:proofErr w:type="gramEnd"/>
+        <w:t>SDMA channel dedicated for this I2S slave path is Channel 12</w:t>
+      </w:r>
     </w:p>
     <w:p>
       <w:pPr>
@@ -15684,13 +15151,8 @@
         <w:spacing w:after="0" w:line="240" w:lineRule="auto"/>
       </w:pPr>
       <w:r>
-        <w:t xml:space="preserve">Enable the fabric interrupt in the </w:t>
-      </w:r>
-      <w:proofErr w:type="gramStart"/>
-      <w:r>
-        <w:t>NVIC</w:t>
-      </w:r>
-      <w:proofErr w:type="gramEnd"/>
+        <w:t>Enable the fabric interrupt in the NVIC</w:t>
+      </w:r>
     </w:p>
     <w:p/>
     <w:p>
@@ -15703,13 +15165,8 @@
         <w:spacing w:after="0" w:line="240" w:lineRule="auto"/>
       </w:pPr>
       <w:r>
-        <w:t xml:space="preserve">Enable the I2S DMA done fabric interrupt in the interrupt </w:t>
-      </w:r>
-      <w:proofErr w:type="gramStart"/>
-      <w:r>
-        <w:t>controller</w:t>
-      </w:r>
-      <w:proofErr w:type="gramEnd"/>
+        <w:t>Enable the I2S DMA done fabric interrupt in the interrupt controller</w:t>
+      </w:r>
     </w:p>
     <w:p/>
     <w:p>
@@ -15722,23 +15179,8 @@
         <w:spacing w:after="0" w:line="240" w:lineRule="auto"/>
       </w:pPr>
       <w:r>
-        <w:t xml:space="preserve">I2S DMA done interrupt done is tied on the </w:t>
-      </w:r>
-      <w:proofErr w:type="spellStart"/>
-      <w:r>
-        <w:t>fb_</w:t>
-      </w:r>
-      <w:proofErr w:type="gramStart"/>
-      <w:r>
-        <w:t>intr</w:t>
-      </w:r>
-      <w:proofErr w:type="spellEnd"/>
-      <w:r>
-        <w:t>[</w:t>
-      </w:r>
-      <w:proofErr w:type="gramEnd"/>
-      <w:r>
-        <w:t>2]</w:t>
+        <w:lastRenderedPageBreak/>
+        <w:t>I2S DMA done interrupt done is tied on the fb_intr[2]</w:t>
       </w:r>
     </w:p>
     <w:p>
@@ -15763,15 +15205,7 @@
         <w:t>FB_INTR_TYPE</w:t>
       </w:r>
       <w:r>
-        <w:t xml:space="preserve">, its level </w:t>
-      </w:r>
-      <w:proofErr w:type="gramStart"/>
-      <w:r>
-        <w:t>interrupt  (</w:t>
-      </w:r>
-      <w:proofErr w:type="gramEnd"/>
-      <w:r>
-        <w:t>0x40004888 = 0x0)</w:t>
+        <w:t>, its level interrupt  (0x40004888 = 0x0)</w:t>
       </w:r>
     </w:p>
     <w:p/>
@@ -15791,15 +15225,7 @@
         <w:t>FB_INTR_POL</w:t>
       </w:r>
       <w:r>
-        <w:t>, its high polarity</w:t>
-      </w:r>
-      <w:proofErr w:type="gramStart"/>
-      <w:r>
-        <w:t xml:space="preserve">   (</w:t>
-      </w:r>
-      <w:proofErr w:type="gramEnd"/>
-      <w:r>
-        <w:t>0x4000488C = 0x4)</w:t>
+        <w:t>, its high polarity   (0x4000488C = 0x4)</w:t>
       </w:r>
     </w:p>
     <w:p/>
@@ -15833,13 +15259,8 @@
         <w:spacing w:after="0" w:line="240" w:lineRule="auto"/>
       </w:pPr>
       <w:r>
-        <w:t xml:space="preserve">Set up the fabric register to receive the Decimated </w:t>
-      </w:r>
-      <w:proofErr w:type="gramStart"/>
-      <w:r>
-        <w:t>data</w:t>
-      </w:r>
-      <w:proofErr w:type="gramEnd"/>
+        <w:t>Set up the fabric register to receive the Decimated data</w:t>
+      </w:r>
     </w:p>
     <w:p>
       <w:pPr>
@@ -15857,23 +15278,7 @@
         <w:spacing w:after="0" w:line="240" w:lineRule="auto"/>
       </w:pPr>
       <w:r>
-        <w:t xml:space="preserve">Set up the DMA count, </w:t>
-      </w:r>
-      <w:proofErr w:type="gramStart"/>
-      <w:r>
-        <w:t>write  DMA</w:t>
-      </w:r>
-      <w:proofErr w:type="gramEnd"/>
-      <w:r>
-        <w:t xml:space="preserve">_CNT (in 16- bit words ) to DMA count register (0x1028). The count register is by default set to 2. Since DMA request is generated for two </w:t>
-      </w:r>
-      <w:proofErr w:type="gramStart"/>
-      <w:r>
-        <w:t>16 bit</w:t>
-      </w:r>
-      <w:proofErr w:type="gramEnd"/>
-      <w:r>
-        <w:t xml:space="preserve"> data packed in 32 bit.</w:t>
+        <w:t>Set up the DMA count, write  DMA_CNT (in 16- bit words ) to DMA count register (0x1028). The count register is by default set to 2. Since DMA request is generated for two 16 bit data packed in 32 bit.</w:t>
       </w:r>
     </w:p>
     <w:p>
@@ -15892,23 +15297,7 @@
         <w:spacing w:after="0" w:line="240" w:lineRule="auto"/>
       </w:pPr>
       <w:r>
-        <w:t xml:space="preserve">Clear the DMA done </w:t>
-      </w:r>
-      <w:proofErr w:type="spellStart"/>
-      <w:r>
-        <w:t>intr</w:t>
-      </w:r>
-      <w:proofErr w:type="spellEnd"/>
-      <w:r>
-        <w:t xml:space="preserve"> (if any) write 0 to </w:t>
-      </w:r>
-      <w:proofErr w:type="gramStart"/>
-      <w:r>
-        <w:t>bit[</w:t>
-      </w:r>
-      <w:proofErr w:type="gramEnd"/>
-      <w:r>
-        <w:t>0] of the  interrupt status register (0x1008)</w:t>
+        <w:t>Clear the DMA done intr (if any) write 0 to bit[0] of the  interrupt status register (0x1008)</w:t>
       </w:r>
     </w:p>
     <w:p/>
@@ -15922,15 +15311,7 @@
         <w:spacing w:after="0" w:line="240" w:lineRule="auto"/>
       </w:pPr>
       <w:r>
-        <w:t xml:space="preserve">Enable DMA done interrupt, </w:t>
-      </w:r>
-      <w:proofErr w:type="gramStart"/>
-      <w:r>
-        <w:t>bit[</w:t>
-      </w:r>
-      <w:proofErr w:type="gramEnd"/>
-      <w:r>
-        <w:t>0] = 1 of the interrupt enable register (0x100C)</w:t>
+        <w:t>Enable DMA done interrupt, bit[0] = 1 of the interrupt enable register (0x100C)</w:t>
       </w:r>
     </w:p>
     <w:p/>
@@ -15947,13 +15328,8 @@
         <w:t xml:space="preserve">Enable the DMA, write 0x1 to 0x1020, </w:t>
       </w:r>
       <w:r>
-        <w:t xml:space="preserve">HW clears this bit when the DMA transfer is </w:t>
-      </w:r>
-      <w:proofErr w:type="gramStart"/>
-      <w:r>
-        <w:t>done</w:t>
-      </w:r>
-      <w:proofErr w:type="gramEnd"/>
+        <w:t>HW clears this bit when the DMA transfer is done</w:t>
+      </w:r>
     </w:p>
     <w:p>
       <w:pPr>
@@ -15993,7 +15369,6 @@
         <w:spacing w:after="0" w:line="240" w:lineRule="auto"/>
       </w:pPr>
       <w:r>
-        <w:lastRenderedPageBreak/>
         <w:t xml:space="preserve">Clear the RAM. Write (0x0800-0x0FFF) =0x0. (This process of zero data initialization of the I2S 48khz RAM needs to be done after the decimation process is completed) </w:t>
       </w:r>
     </w:p>
@@ -16018,21 +15393,8 @@
       <w:r>
         <w:t>2</w:t>
       </w:r>
-      <w:proofErr w:type="gramStart"/>
-      <w:r>
-        <w:t>FFF)=</w:t>
-      </w:r>
-      <w:proofErr w:type="gramEnd"/>
-      <w:r>
-        <w:t xml:space="preserve"> 121 Tap pre-calculated coefficient data. After writing meaningful 121, 32 bit </w:t>
-      </w:r>
-      <w:proofErr w:type="gramStart"/>
-      <w:r>
-        <w:t>data(</w:t>
-      </w:r>
-      <w:proofErr w:type="gramEnd"/>
-      <w:r>
-        <w:t>lower 16 bit valid), write 0s.</w:t>
+      <w:r>
+        <w:t>FFF)= 121 Tap pre-calculated coefficient data. After writing meaningful 121, 32 bit data(lower 16 bit valid), write 0s.</w:t>
       </w:r>
     </w:p>
     <w:p>
@@ -16115,13 +15477,8 @@
         <w:spacing w:after="0" w:line="240" w:lineRule="auto"/>
       </w:pPr>
       <w:r>
-        <w:t xml:space="preserve">Now I2S slave in the fabric is ready to receive the I2S </w:t>
-      </w:r>
-      <w:proofErr w:type="gramStart"/>
-      <w:r>
-        <w:t>data</w:t>
-      </w:r>
-      <w:proofErr w:type="gramEnd"/>
+        <w:t>Now I2S slave in the fabric is ready to receive the I2S data</w:t>
+      </w:r>
     </w:p>
     <w:p>
       <w:pPr>
@@ -16139,13 +15496,9 @@
         <w:spacing w:after="0" w:line="240" w:lineRule="auto"/>
       </w:pPr>
       <w:r>
-        <w:t xml:space="preserve">Interrupt AP, indicating S3 device is ready to receive the I2S data and I2S master in the AP can start transmitting the Audio </w:t>
-      </w:r>
-      <w:proofErr w:type="gramStart"/>
-      <w:r>
-        <w:t>data</w:t>
-      </w:r>
-      <w:proofErr w:type="gramEnd"/>
+        <w:lastRenderedPageBreak/>
+        <w:t>Interrupt AP, indicating S3 device is ready to receive the I2S data and I2S master in the AP can start transmitting the Audio data</w:t>
+      </w:r>
     </w:p>
     <w:p>
       <w:pPr>
@@ -16162,29 +15515,13 @@
         <w:spacing w:after="0" w:line="240" w:lineRule="auto"/>
       </w:pPr>
       <w:r>
-        <w:t xml:space="preserve">FB I2S Slave receives the I2S Audio data and stores in the FIR I2S 48khz </w:t>
-      </w:r>
-      <w:proofErr w:type="gramStart"/>
-      <w:r>
-        <w:t>RAM</w:t>
+        <w:t>FB I2S Slave receives the I2S Audio data and stores in the FIR I2S 48khz RAM</w:t>
       </w:r>
       <w:r>
         <w:t xml:space="preserve"> </w:t>
       </w:r>
       <w:r>
-        <w:t>.</w:t>
-      </w:r>
-      <w:proofErr w:type="gramEnd"/>
-      <w:r>
-        <w:t xml:space="preserve"> FIR decimator reads this Data and uses coefficient RAM data to calculate the decimated Samples. When two </w:t>
-      </w:r>
-      <w:proofErr w:type="gramStart"/>
-      <w:r>
-        <w:t>16 bit</w:t>
-      </w:r>
-      <w:proofErr w:type="gramEnd"/>
-      <w:r>
-        <w:t xml:space="preserve"> sample value are available then fabric generates DMA_REQ to the SDMA indicating SDMA to start the DMA transfer.</w:t>
+        <w:t>. FIR decimator reads this Data and uses coefficient RAM data to calculate the decimated Samples. When two 16 bit sample value are available then fabric generates DMA_REQ to the SDMA indicating SDMA to start the DMA transfer.</w:t>
       </w:r>
     </w:p>
     <w:p>
@@ -16202,15 +15539,7 @@
         <w:spacing w:after="0" w:line="240" w:lineRule="auto"/>
       </w:pPr>
       <w:r>
-        <w:t xml:space="preserve">SDMA starts DMA transfer of audio data from the Decimation Rx FIFO data to M4 SRAM. </w:t>
-      </w:r>
-      <w:proofErr w:type="spellStart"/>
-      <w:r>
-        <w:t>Dreqs</w:t>
-      </w:r>
-      <w:proofErr w:type="spellEnd"/>
-      <w:r>
-        <w:t xml:space="preserve"> are generated based on the threshold set in DCNT(0x1028)</w:t>
+        <w:t>SDMA starts DMA transfer of audio data from the Decimation Rx FIFO data to M4 SRAM. Dreqs are generated based on the threshold set in DCNT(0x1028)</w:t>
       </w:r>
     </w:p>
     <w:p>
@@ -16264,13 +15593,8 @@
         <w:spacing w:after="0" w:line="240" w:lineRule="auto"/>
       </w:pPr>
       <w:r>
-        <w:t xml:space="preserve">M4 sets up the next DMA transfer by configuring the SDMA </w:t>
-      </w:r>
-      <w:proofErr w:type="gramStart"/>
-      <w:r>
-        <w:t>engine</w:t>
-      </w:r>
-      <w:proofErr w:type="gramEnd"/>
+        <w:t>M4 sets up the next DMA transfer by configuring the SDMA engine</w:t>
+      </w:r>
     </w:p>
     <w:p>
       <w:pPr>
@@ -16287,13 +15611,8 @@
         <w:spacing w:after="0" w:line="240" w:lineRule="auto"/>
       </w:pPr>
       <w:r>
-        <w:t xml:space="preserve">M4 enables the DMA by writing 0x1 to </w:t>
-      </w:r>
-      <w:proofErr w:type="gramStart"/>
-      <w:r>
-        <w:t>0x1020</w:t>
-      </w:r>
-      <w:proofErr w:type="gramEnd"/>
+        <w:t>M4 enables the DMA by writing 0x1 to 0x1020</w:t>
+      </w:r>
     </w:p>
     <w:p>
       <w:pPr>
@@ -16310,15 +15629,7 @@
         <w:spacing w:after="0" w:line="240" w:lineRule="auto"/>
       </w:pPr>
       <w:r>
-        <w:t xml:space="preserve">Fabric will generate the </w:t>
-      </w:r>
-      <w:proofErr w:type="spellStart"/>
-      <w:r>
-        <w:t>DMA_Req</w:t>
-      </w:r>
-      <w:proofErr w:type="spellEnd"/>
-      <w:r>
-        <w:t xml:space="preserve"> again when it has data in FIR decimation data reg.</w:t>
+        <w:t>Fabric will generate the DMA_Req again when it has data in FIR decimation data reg.</w:t>
       </w:r>
     </w:p>
     <w:p>
@@ -16354,15 +15665,7 @@
         <w:spacing w:after="0" w:line="240" w:lineRule="auto"/>
       </w:pPr>
       <w:r>
-        <w:t xml:space="preserve">At the end of Decimation (When no I2S data is available), Fabric generates FIR decimation Done interrupt. This bit is indicated in FIR decimation status register. After receiving this </w:t>
-      </w:r>
-      <w:proofErr w:type="gramStart"/>
-      <w:r>
-        <w:t>interrupt</w:t>
-      </w:r>
-      <w:proofErr w:type="gramEnd"/>
-      <w:r>
-        <w:t xml:space="preserve"> the Host needs to disable I2S enable &amp; get write access to I2S 48khz RAM and initialize the RAM to zero. The write access bit after clearing needs to be set to 0.</w:t>
+        <w:t>At the end of Decimation (When no I2S data is available), Fabric generates FIR decimation Done interrupt. This bit is indicated in FIR decimation status register. After receiving this interrupt the Host needs to disable I2S enable &amp; get write access to I2S 48khz RAM and initialize the RAM to zero. The write access bit after clearing needs to be set to 0.</w:t>
       </w:r>
     </w:p>
     <w:p>
@@ -16380,7 +15683,6 @@
         <w:spacing w:after="0" w:line="240" w:lineRule="auto"/>
       </w:pPr>
       <w:r>
-        <w:lastRenderedPageBreak/>
         <w:t>The host can then re enable the entire flow by</w:t>
       </w:r>
     </w:p>
@@ -16670,6 +15972,9 @@
             <w:pPr>
               <w:jc w:val="center"/>
             </w:pPr>
+            <w:r>
+              <w:t>10 Mar 2021</w:t>
+            </w:r>
           </w:p>
         </w:tc>
         <w:tc>
@@ -16687,6 +15992,9 @@
             <w:pPr>
               <w:jc w:val="center"/>
             </w:pPr>
+            <w:r>
+              <w:t>1.01</w:t>
+            </w:r>
           </w:p>
         </w:tc>
         <w:tc>
@@ -16704,6 +16012,9 @@
             <w:pPr>
               <w:jc w:val="center"/>
             </w:pPr>
+            <w:r>
+              <w:t>Randy O</w:t>
+            </w:r>
           </w:p>
         </w:tc>
         <w:tc>
@@ -16717,7 +16028,14 @@
             </w:tcBorders>
             <w:vAlign w:val="center"/>
           </w:tcPr>
-          <w:p/>
+          <w:p>
+            <w:r>
+              <w:t>Corrected the required clock freq’s for C16 and C21.</w:t>
+            </w:r>
+            <w:r>
+              <w:t xml:space="preserve"> Re-arranged some of the RAM descriptions to be less confusing, and added some RAM size information.</w:t>
+            </w:r>
+          </w:p>
         </w:tc>
       </w:tr>
       <w:tr>
@@ -17023,19 +16341,11 @@
           <w:rStyle w:val="Emphasis"/>
         </w:rPr>
       </w:pPr>
-      <w:proofErr w:type="spellStart"/>
       <w:r>
         <w:rPr>
           <w:rStyle w:val="Emphasis"/>
         </w:rPr>
-        <w:t>QuickLogic</w:t>
-      </w:r>
-      <w:proofErr w:type="spellEnd"/>
-      <w:r>
-        <w:rPr>
-          <w:rStyle w:val="Emphasis"/>
-        </w:rPr>
-        <w:t xml:space="preserve"> Corporation</w:t>
+        <w:t>QuickLogic Corporation</w:t>
       </w:r>
     </w:p>
     <w:p>

</xml_diff>